<commit_message>
Finished - Still needs to be revised
</commit_message>
<xml_diff>
--- a/Plan of Attack.docx
+++ b/Plan of Attack.docx
@@ -4,7 +4,6 @@
   <w:body>
     <w:p>
       <w:pPr>
-        <w:jc w:val="center"/>
         <w:rPr>
           <w:rFonts w:ascii="Helvetica" w:hAnsi="Helvetica"/>
           <w:b/>
@@ -21,10 +20,27 @@
         </w:rPr>
         <w:t>Plan of Attack</w:t>
       </w:r>
+      <w:r>
+        <w:rPr>
+          <w:rFonts w:ascii="Helvetica" w:hAnsi="Helvetica"/>
+          <w:b/>
+          <w:sz w:val="36"/>
+          <w:szCs w:val="36"/>
+        </w:rPr>
+        <w:t xml:space="preserve">: </w:t>
+      </w:r>
+      <w:r>
+        <w:rPr>
+          <w:rFonts w:ascii="Helvetica" w:hAnsi="Helvetica"/>
+          <w:b/>
+          <w:sz w:val="36"/>
+          <w:szCs w:val="36"/>
+        </w:rPr>
+        <w:t>BuildingBuyer7000</w:t>
+      </w:r>
     </w:p>
     <w:p>
       <w:pPr>
-        <w:jc w:val="center"/>
         <w:rPr>
           <w:rFonts w:ascii="Helvetica" w:hAnsi="Helvetica"/>
         </w:rPr>
@@ -45,14 +61,22 @@
     </w:p>
     <w:p>
       <w:pPr>
-        <w:jc w:val="center"/>
-        <w:rPr>
-          <w:rFonts w:ascii="Helvetica" w:hAnsi="Helvetica"/>
-        </w:rPr>
-      </w:pPr>
-      <w:r>
-        <w:rPr>
-          <w:rFonts w:ascii="Helvetica" w:hAnsi="Helvetica"/>
+        <w:spacing w:after="120"/>
+        <w:rPr>
+          <w:rFonts w:ascii="Helvetica" w:hAnsi="Helvetica"/>
+          <w:b/>
+          <w:sz w:val="28"/>
+          <w:szCs w:val="28"/>
+          <w:u w:val="single"/>
+        </w:rPr>
+      </w:pPr>
+      <w:r>
+        <w:rPr>
+          <w:rFonts w:ascii="Helvetica" w:hAnsi="Helvetica"/>
+          <w:b/>
+          <w:sz w:val="28"/>
+          <w:szCs w:val="28"/>
+          <w:u w:val="single"/>
         </w:rPr>
         <w:t>Day-to-Day Plan</w:t>
       </w:r>
@@ -64,26 +88,28 @@
         <w:tblLook w:val="04A0" w:firstRow="1" w:lastRow="0" w:firstColumn="1" w:lastColumn="0" w:noHBand="0" w:noVBand="1"/>
       </w:tblPr>
       <w:tblGrid>
-        <w:gridCol w:w="2215"/>
-        <w:gridCol w:w="2215"/>
-        <w:gridCol w:w="2216"/>
-        <w:gridCol w:w="2216"/>
+        <w:gridCol w:w="1668"/>
+        <w:gridCol w:w="2762"/>
+        <w:gridCol w:w="1207"/>
+        <w:gridCol w:w="3225"/>
       </w:tblGrid>
       <w:tr>
         <w:tc>
           <w:tcPr>
-            <w:tcW w:w="2215" w:type="dxa"/>
+            <w:tcW w:w="1668" w:type="dxa"/>
           </w:tcPr>
           <w:p>
             <w:pPr>
               <w:jc w:val="center"/>
               <w:rPr>
                 <w:rFonts w:ascii="Helvetica" w:hAnsi="Helvetica"/>
+                <w:b/>
               </w:rPr>
             </w:pPr>
             <w:r>
               <w:rPr>
                 <w:rFonts w:ascii="Helvetica" w:hAnsi="Helvetica"/>
+                <w:b/>
               </w:rPr>
               <w:t>Date</w:t>
             </w:r>
@@ -91,18 +117,20 @@
         </w:tc>
         <w:tc>
           <w:tcPr>
-            <w:tcW w:w="2215" w:type="dxa"/>
+            <w:tcW w:w="2762" w:type="dxa"/>
           </w:tcPr>
           <w:p>
             <w:pPr>
               <w:jc w:val="center"/>
               <w:rPr>
                 <w:rFonts w:ascii="Helvetica" w:hAnsi="Helvetica"/>
+                <w:b/>
               </w:rPr>
             </w:pPr>
             <w:r>
               <w:rPr>
                 <w:rFonts w:ascii="Helvetica" w:hAnsi="Helvetica"/>
+                <w:b/>
               </w:rPr>
               <w:t>Task</w:t>
             </w:r>
@@ -110,18 +138,20 @@
         </w:tc>
         <w:tc>
           <w:tcPr>
-            <w:tcW w:w="2216" w:type="dxa"/>
+            <w:tcW w:w="1207" w:type="dxa"/>
           </w:tcPr>
           <w:p>
             <w:pPr>
               <w:jc w:val="center"/>
               <w:rPr>
                 <w:rFonts w:ascii="Helvetica" w:hAnsi="Helvetica"/>
+                <w:b/>
               </w:rPr>
             </w:pPr>
             <w:r>
               <w:rPr>
                 <w:rFonts w:ascii="Helvetica" w:hAnsi="Helvetica"/>
+                <w:b/>
               </w:rPr>
               <w:t>Person</w:t>
             </w:r>
@@ -129,18 +159,20 @@
         </w:tc>
         <w:tc>
           <w:tcPr>
-            <w:tcW w:w="2216" w:type="dxa"/>
+            <w:tcW w:w="3225" w:type="dxa"/>
           </w:tcPr>
           <w:p>
             <w:pPr>
               <w:jc w:val="center"/>
               <w:rPr>
                 <w:rFonts w:ascii="Helvetica" w:hAnsi="Helvetica"/>
+                <w:b/>
               </w:rPr>
             </w:pPr>
             <w:r>
               <w:rPr>
                 <w:rFonts w:ascii="Helvetica" w:hAnsi="Helvetica"/>
+                <w:b/>
               </w:rPr>
               <w:t>Notes</w:t>
             </w:r>
@@ -150,7 +182,7 @@
       <w:tr>
         <w:tc>
           <w:tcPr>
-            <w:tcW w:w="2215" w:type="dxa"/>
+            <w:tcW w:w="1668" w:type="dxa"/>
           </w:tcPr>
           <w:p>
             <w:pPr>
@@ -182,7 +214,7 @@
         </w:tc>
         <w:tc>
           <w:tcPr>
-            <w:tcW w:w="2215" w:type="dxa"/>
+            <w:tcW w:w="2762" w:type="dxa"/>
           </w:tcPr>
           <w:p>
             <w:pPr>
@@ -201,7 +233,7 @@
         </w:tc>
         <w:tc>
           <w:tcPr>
-            <w:tcW w:w="2216" w:type="dxa"/>
+            <w:tcW w:w="1207" w:type="dxa"/>
           </w:tcPr>
           <w:p>
             <w:pPr>
@@ -220,7 +252,7 @@
         </w:tc>
         <w:tc>
           <w:tcPr>
-            <w:tcW w:w="2216" w:type="dxa"/>
+            <w:tcW w:w="3225" w:type="dxa"/>
           </w:tcPr>
           <w:p>
             <w:pPr>
@@ -235,7 +267,7 @@
       <w:tr>
         <w:tc>
           <w:tcPr>
-            <w:tcW w:w="2215" w:type="dxa"/>
+            <w:tcW w:w="1668" w:type="dxa"/>
           </w:tcPr>
           <w:p>
             <w:pPr>
@@ -267,7 +299,7 @@
         </w:tc>
         <w:tc>
           <w:tcPr>
-            <w:tcW w:w="2215" w:type="dxa"/>
+            <w:tcW w:w="2762" w:type="dxa"/>
           </w:tcPr>
           <w:p>
             <w:pPr>
@@ -286,7 +318,7 @@
         </w:tc>
         <w:tc>
           <w:tcPr>
-            <w:tcW w:w="2216" w:type="dxa"/>
+            <w:tcW w:w="1207" w:type="dxa"/>
           </w:tcPr>
           <w:p>
             <w:pPr>
@@ -305,7 +337,7 @@
         </w:tc>
         <w:tc>
           <w:tcPr>
-            <w:tcW w:w="2216" w:type="dxa"/>
+            <w:tcW w:w="3225" w:type="dxa"/>
           </w:tcPr>
           <w:p>
             <w:pPr>
@@ -320,7 +352,7 @@
       <w:tr>
         <w:tc>
           <w:tcPr>
-            <w:tcW w:w="2215" w:type="dxa"/>
+            <w:tcW w:w="1668" w:type="dxa"/>
           </w:tcPr>
           <w:p>
             <w:pPr>
@@ -352,7 +384,7 @@
         </w:tc>
         <w:tc>
           <w:tcPr>
-            <w:tcW w:w="2215" w:type="dxa"/>
+            <w:tcW w:w="2762" w:type="dxa"/>
           </w:tcPr>
           <w:p>
             <w:pPr>
@@ -377,7 +409,7 @@
         </w:tc>
         <w:tc>
           <w:tcPr>
-            <w:tcW w:w="2216" w:type="dxa"/>
+            <w:tcW w:w="1207" w:type="dxa"/>
           </w:tcPr>
           <w:p>
             <w:pPr>
@@ -396,7 +428,7 @@
         </w:tc>
         <w:tc>
           <w:tcPr>
-            <w:tcW w:w="2216" w:type="dxa"/>
+            <w:tcW w:w="3225" w:type="dxa"/>
           </w:tcPr>
           <w:p>
             <w:pPr>
@@ -435,7 +467,7 @@
       <w:tr>
         <w:tc>
           <w:tcPr>
-            <w:tcW w:w="2215" w:type="dxa"/>
+            <w:tcW w:w="1668" w:type="dxa"/>
           </w:tcPr>
           <w:p>
             <w:pPr>
@@ -485,7 +517,7 @@
         </w:tc>
         <w:tc>
           <w:tcPr>
-            <w:tcW w:w="2215" w:type="dxa"/>
+            <w:tcW w:w="2762" w:type="dxa"/>
           </w:tcPr>
           <w:p>
             <w:pPr>
@@ -504,7 +536,7 @@
         </w:tc>
         <w:tc>
           <w:tcPr>
-            <w:tcW w:w="2216" w:type="dxa"/>
+            <w:tcW w:w="1207" w:type="dxa"/>
           </w:tcPr>
           <w:p>
             <w:pPr>
@@ -523,7 +555,7 @@
         </w:tc>
         <w:tc>
           <w:tcPr>
-            <w:tcW w:w="2216" w:type="dxa"/>
+            <w:tcW w:w="3225" w:type="dxa"/>
           </w:tcPr>
           <w:p>
             <w:pPr>
@@ -544,7 +576,7 @@
       <w:tr>
         <w:tc>
           <w:tcPr>
-            <w:tcW w:w="2215" w:type="dxa"/>
+            <w:tcW w:w="1668" w:type="dxa"/>
           </w:tcPr>
           <w:p>
             <w:pPr>
@@ -582,7 +614,7 @@
         </w:tc>
         <w:tc>
           <w:tcPr>
-            <w:tcW w:w="2215" w:type="dxa"/>
+            <w:tcW w:w="2762" w:type="dxa"/>
           </w:tcPr>
           <w:p>
             <w:pPr>
@@ -601,7 +633,7 @@
         </w:tc>
         <w:tc>
           <w:tcPr>
-            <w:tcW w:w="2216" w:type="dxa"/>
+            <w:tcW w:w="1207" w:type="dxa"/>
           </w:tcPr>
           <w:p>
             <w:pPr>
@@ -620,7 +652,7 @@
         </w:tc>
         <w:tc>
           <w:tcPr>
-            <w:tcW w:w="2216" w:type="dxa"/>
+            <w:tcW w:w="3225" w:type="dxa"/>
           </w:tcPr>
           <w:p>
             <w:pPr>
@@ -641,7 +673,7 @@
       <w:tr>
         <w:tc>
           <w:tcPr>
-            <w:tcW w:w="2215" w:type="dxa"/>
+            <w:tcW w:w="1668" w:type="dxa"/>
           </w:tcPr>
           <w:p>
             <w:pPr>
@@ -685,7 +717,7 @@
         </w:tc>
         <w:tc>
           <w:tcPr>
-            <w:tcW w:w="2215" w:type="dxa"/>
+            <w:tcW w:w="2762" w:type="dxa"/>
           </w:tcPr>
           <w:p>
             <w:pPr>
@@ -704,7 +736,7 @@
         </w:tc>
         <w:tc>
           <w:tcPr>
-            <w:tcW w:w="2216" w:type="dxa"/>
+            <w:tcW w:w="1207" w:type="dxa"/>
           </w:tcPr>
           <w:p>
             <w:pPr>
@@ -723,7 +755,7 @@
         </w:tc>
         <w:tc>
           <w:tcPr>
-            <w:tcW w:w="2216" w:type="dxa"/>
+            <w:tcW w:w="3225" w:type="dxa"/>
           </w:tcPr>
           <w:p>
             <w:pPr>
@@ -736,7 +768,13 @@
               <w:rPr>
                 <w:rFonts w:ascii="Helvetica" w:hAnsi="Helvetica"/>
               </w:rPr>
-              <w:t>Create Gameboard and Text Display classes to allow for movement around the board.</w:t>
+              <w:t>Create Gameboard and Text Display classes to allow for movement around the board</w:t>
+            </w:r>
+            <w:r>
+              <w:rPr>
+                <w:rFonts w:ascii="Helvetica" w:hAnsi="Helvetica"/>
+              </w:rPr>
+              <w:t>.</w:t>
             </w:r>
           </w:p>
         </w:tc>
@@ -744,7 +782,7 @@
       <w:tr>
         <w:tc>
           <w:tcPr>
-            <w:tcW w:w="2215" w:type="dxa"/>
+            <w:tcW w:w="1668" w:type="dxa"/>
           </w:tcPr>
           <w:p>
             <w:pPr>
@@ -776,7 +814,7 @@
         </w:tc>
         <w:tc>
           <w:tcPr>
-            <w:tcW w:w="2215" w:type="dxa"/>
+            <w:tcW w:w="2762" w:type="dxa"/>
           </w:tcPr>
           <w:p>
             <w:pPr>
@@ -795,7 +833,7 @@
         </w:tc>
         <w:tc>
           <w:tcPr>
-            <w:tcW w:w="2216" w:type="dxa"/>
+            <w:tcW w:w="1207" w:type="dxa"/>
           </w:tcPr>
           <w:p>
             <w:pPr>
@@ -814,7 +852,7 @@
         </w:tc>
         <w:tc>
           <w:tcPr>
-            <w:tcW w:w="2216" w:type="dxa"/>
+            <w:tcW w:w="3225" w:type="dxa"/>
           </w:tcPr>
           <w:p>
             <w:pPr>
@@ -835,7 +873,7 @@
       <w:tr>
         <w:tc>
           <w:tcPr>
-            <w:tcW w:w="2215" w:type="dxa"/>
+            <w:tcW w:w="1668" w:type="dxa"/>
           </w:tcPr>
           <w:p>
             <w:pPr>
@@ -861,7 +899,7 @@
         </w:tc>
         <w:tc>
           <w:tcPr>
-            <w:tcW w:w="2215" w:type="dxa"/>
+            <w:tcW w:w="2762" w:type="dxa"/>
           </w:tcPr>
           <w:p>
             <w:pPr>
@@ -880,7 +918,7 @@
         </w:tc>
         <w:tc>
           <w:tcPr>
-            <w:tcW w:w="2216" w:type="dxa"/>
+            <w:tcW w:w="1207" w:type="dxa"/>
           </w:tcPr>
           <w:p>
             <w:pPr>
@@ -899,7 +937,7 @@
         </w:tc>
         <w:tc>
           <w:tcPr>
-            <w:tcW w:w="2216" w:type="dxa"/>
+            <w:tcW w:w="3225" w:type="dxa"/>
           </w:tcPr>
           <w:p>
             <w:pPr>
@@ -912,7 +950,31 @@
               <w:rPr>
                 <w:rFonts w:ascii="Helvetica" w:hAnsi="Helvetica"/>
               </w:rPr>
-              <w:t>Attempt to play the game and resolve any problems we encounter.</w:t>
+              <w:t>Attempt to play the game</w:t>
+            </w:r>
+            <w:r>
+              <w:rPr>
+                <w:rFonts w:ascii="Helvetica" w:hAnsi="Helvetica"/>
+              </w:rPr>
+              <w:t xml:space="preserve"> and resolve any problems </w:t>
+            </w:r>
+            <w:r>
+              <w:rPr>
+                <w:rFonts w:ascii="Helvetica" w:hAnsi="Helvetica"/>
+              </w:rPr>
+              <w:t xml:space="preserve"> encounter</w:t>
+            </w:r>
+            <w:r>
+              <w:rPr>
+                <w:rFonts w:ascii="Helvetica" w:hAnsi="Helvetica"/>
+              </w:rPr>
+              <w:t>ed</w:t>
+            </w:r>
+            <w:r>
+              <w:rPr>
+                <w:rFonts w:ascii="Helvetica" w:hAnsi="Helvetica"/>
+              </w:rPr>
+              <w:t>.</w:t>
             </w:r>
           </w:p>
         </w:tc>
@@ -920,7 +982,7 @@
       <w:tr>
         <w:tc>
           <w:tcPr>
-            <w:tcW w:w="2215" w:type="dxa"/>
+            <w:tcW w:w="1668" w:type="dxa"/>
           </w:tcPr>
           <w:p>
             <w:pPr>
@@ -952,7 +1014,7 @@
         </w:tc>
         <w:tc>
           <w:tcPr>
-            <w:tcW w:w="2215" w:type="dxa"/>
+            <w:tcW w:w="2762" w:type="dxa"/>
           </w:tcPr>
           <w:p>
             <w:pPr>
@@ -971,20 +1033,13 @@
               <w:rPr>
                 <w:rFonts w:ascii="Helvetica" w:hAnsi="Helvetica"/>
               </w:rPr>
-              <w:t xml:space="preserve"> and Final Design </w:t>
-            </w:r>
-            <w:r>
-              <w:rPr>
-                <w:rFonts w:ascii="Helvetica" w:hAnsi="Helvetica"/>
-              </w:rPr>
-              <w:lastRenderedPageBreak/>
-              <w:t>Documentation</w:t>
+              <w:t xml:space="preserve"> and Final Design Documentation</w:t>
             </w:r>
           </w:p>
         </w:tc>
         <w:tc>
           <w:tcPr>
-            <w:tcW w:w="2216" w:type="dxa"/>
+            <w:tcW w:w="1207" w:type="dxa"/>
           </w:tcPr>
           <w:p>
             <w:pPr>
@@ -997,14 +1052,13 @@
               <w:rPr>
                 <w:rFonts w:ascii="Helvetica" w:hAnsi="Helvetica"/>
               </w:rPr>
-              <w:lastRenderedPageBreak/>
               <w:t>Galen &amp; Nisarg</w:t>
             </w:r>
           </w:p>
         </w:tc>
         <w:tc>
           <w:tcPr>
-            <w:tcW w:w="2216" w:type="dxa"/>
+            <w:tcW w:w="3225" w:type="dxa"/>
           </w:tcPr>
           <w:p>
             <w:pPr>
@@ -1017,14 +1071,7 @@
               <w:rPr>
                 <w:rFonts w:ascii="Helvetica" w:hAnsi="Helvetica"/>
               </w:rPr>
-              <w:t xml:space="preserve">Finalize the design document, update </w:t>
-            </w:r>
-            <w:r>
-              <w:rPr>
-                <w:rFonts w:ascii="Helvetica" w:hAnsi="Helvetica"/>
-              </w:rPr>
-              <w:lastRenderedPageBreak/>
-              <w:t>UML and attempt to implement additional features.</w:t>
+              <w:t>Finalize the design document, update UML and attempt to implement additional features.</w:t>
             </w:r>
             <w:r>
               <w:rPr>
@@ -1032,8 +1079,6 @@
               </w:rPr>
               <w:t xml:space="preserve"> (eg. graphical display, adding house rules, etc.)</w:t>
             </w:r>
-            <w:bookmarkStart w:id="0" w:name="_GoBack"/>
-            <w:bookmarkEnd w:id="0"/>
           </w:p>
         </w:tc>
       </w:tr>
@@ -1049,162 +1094,75 @@
       <w:pPr>
         <w:rPr>
           <w:rFonts w:ascii="Helvetica" w:hAnsi="Helvetica"/>
-        </w:rPr>
-      </w:pPr>
-      <w:r>
-        <w:rPr>
-          <w:rFonts w:ascii="Helvetica" w:hAnsi="Helvetica"/>
           <w:b/>
         </w:rPr>
-        <w:t>Question:</w:t>
-      </w:r>
-      <w:r>
-        <w:rPr>
-          <w:rFonts w:ascii="Helvetica" w:hAnsi="Helvetica"/>
-        </w:rPr>
-        <w:t xml:space="preserve"> After reading this subsection, would the Observer Pattern be a good pattern to use when implementing a gameboard? Why or why not?</w:t>
-      </w:r>
+      </w:pPr>
     </w:p>
     <w:p>
       <w:pPr>
         <w:rPr>
           <w:rFonts w:ascii="Helvetica" w:hAnsi="Helvetica"/>
-        </w:rPr>
-      </w:pPr>
-      <w:r>
-        <w:rPr>
-          <w:rFonts w:ascii="Helvetica" w:hAnsi="Helvetica"/>
-        </w:rPr>
-        <w:t xml:space="preserve">The Observer Pattern would be a good pattern to use when implementing  </w:t>
-      </w:r>
-      <w:r>
-        <w:rPr>
-          <w:rFonts w:ascii="Helvetica" w:hAnsi="Helvetica"/>
-        </w:rPr>
-        <w:t xml:space="preserve">a </w:t>
-      </w:r>
-      <w:r>
-        <w:rPr>
-          <w:rFonts w:ascii="Helvetica" w:hAnsi="Helvetica"/>
-        </w:rPr>
-        <w:t xml:space="preserve">gameboard, particularily for the maintanence of the text display. </w:t>
-      </w:r>
-      <w:r>
-        <w:rPr>
-          <w:rFonts w:ascii="Helvetica" w:hAnsi="Helvetica"/>
-        </w:rPr>
-        <w:t xml:space="preserve">Both the academic buildings and the players need to be updated on the display when either the improvements of buildings need to be added or removed, or the players need the be moved on each turn. </w:t>
-      </w:r>
-      <w:r>
-        <w:rPr>
-          <w:rFonts w:ascii="Helvetica" w:hAnsi="Helvetica"/>
-        </w:rPr>
-        <w:t>As a result, the buildings and players serve as good candidates for subjects</w:t>
-      </w:r>
-      <w:r>
-        <w:rPr>
-          <w:rFonts w:ascii="Helvetica" w:hAnsi="Helvetica"/>
-        </w:rPr>
-        <w:t>, notifying the text display</w:t>
-      </w:r>
-      <w:r>
-        <w:rPr>
-          <w:rFonts w:ascii="Helvetica" w:hAnsi="Helvetica"/>
-        </w:rPr>
-        <w:t>, the observer,</w:t>
-      </w:r>
-      <w:r>
-        <w:rPr>
-          <w:rFonts w:ascii="Helvetica" w:hAnsi="Helvetica"/>
-        </w:rPr>
-        <w:t xml:space="preserve"> whenever their state</w:t>
-      </w:r>
-      <w:r>
-        <w:rPr>
-          <w:rFonts w:ascii="Helvetica" w:hAnsi="Helvetica"/>
-        </w:rPr>
-        <w:t>s have</w:t>
-      </w:r>
-      <w:r>
-        <w:rPr>
-          <w:rFonts w:ascii="Helvetica" w:hAnsi="Helvetica"/>
-        </w:rPr>
-        <w:t xml:space="preserve"> changed</w:t>
-      </w:r>
-      <w:r>
-        <w:rPr>
-          <w:rFonts w:ascii="Helvetica" w:hAnsi="Helvetica"/>
-        </w:rPr>
-        <w:t>.</w:t>
-      </w:r>
-      <w:r>
-        <w:rPr>
-          <w:rFonts w:ascii="Helvetica" w:hAnsi="Helvetica"/>
-        </w:rPr>
-        <w:t xml:space="preserve"> The Observer Pattern </w:t>
-      </w:r>
-      <w:r>
-        <w:rPr>
-          <w:rFonts w:ascii="Helvetica" w:hAnsi="Helvetica"/>
-        </w:rPr>
-        <w:t>is a g</w:t>
-      </w:r>
-      <w:r>
-        <w:rPr>
-          <w:rFonts w:ascii="Helvetica" w:hAnsi="Helvetica"/>
-        </w:rPr>
-        <w:t>ood way to keep track of what needs to be changed on the display, rather than updating the entire display of before reprinting</w:t>
-      </w:r>
-      <w:r>
-        <w:rPr>
-          <w:rFonts w:ascii="Helvetica" w:hAnsi="Helvetica"/>
-        </w:rPr>
-        <w:t>.</w:t>
-      </w:r>
+          <w:b/>
+        </w:rPr>
+      </w:pPr>
     </w:p>
     <w:p>
       <w:pPr>
         <w:rPr>
           <w:rFonts w:ascii="Helvetica" w:hAnsi="Helvetica"/>
+          <w:b/>
         </w:rPr>
       </w:pPr>
     </w:p>
     <w:p>
       <w:pPr>
-        <w:rPr>
-          <w:rFonts w:ascii="Helvetica" w:hAnsi="Helvetica"/>
-        </w:rPr>
-      </w:pPr>
-      <w:r>
+        <w:spacing w:after="120"/>
         <w:rPr>
           <w:rFonts w:ascii="Helvetica" w:hAnsi="Helvetica"/>
           <w:b/>
-        </w:rPr>
-        <w:t>Question:</w:t>
-      </w:r>
-      <w:r>
-        <w:rPr>
-          <w:rFonts w:ascii="Helvetica" w:hAnsi="Helvetica"/>
-        </w:rPr>
-        <w:t xml:space="preserve"> Suppose that we wanted to model SLC and Needles Hall more closely to Chance and Community Chest cards. Is there a suitable design pattern you could use? How would you use it?</w:t>
+          <w:sz w:val="28"/>
+          <w:szCs w:val="28"/>
+          <w:u w:val="single"/>
+        </w:rPr>
+      </w:pPr>
+      <w:r>
+        <w:rPr>
+          <w:rFonts w:ascii="Helvetica" w:hAnsi="Helvetica"/>
+          <w:b/>
+          <w:sz w:val="28"/>
+          <w:szCs w:val="28"/>
+          <w:u w:val="single"/>
+        </w:rPr>
+        <w:lastRenderedPageBreak/>
+        <w:t>Questions</w:t>
       </w:r>
     </w:p>
     <w:p>
       <w:pPr>
-        <w:pStyle w:val="ListParagraph"/>
-        <w:numPr>
-          <w:ilvl w:val="0"/>
-          <w:numId w:val="2"/>
-        </w:numPr>
-        <w:rPr>
-          <w:rFonts w:ascii="Helvetica" w:hAnsi="Helvetica"/>
-        </w:rPr>
-      </w:pPr>
-      <w:r>
-        <w:rPr>
-          <w:rFonts w:ascii="Helvetica" w:hAnsi="Helvetica"/>
-        </w:rPr>
-        <w:t>Idk</w:t>
+        <w:spacing w:after="60"/>
+        <w:rPr>
+          <w:rFonts w:ascii="Helvetica" w:hAnsi="Helvetica"/>
+        </w:rPr>
+      </w:pPr>
+      <w:r>
+        <w:rPr>
+          <w:rFonts w:ascii="Helvetica" w:hAnsi="Helvetica"/>
+          <w:b/>
+        </w:rPr>
+        <w:t>1.</w:t>
+      </w:r>
+      <w:r>
+        <w:rPr>
+          <w:rFonts w:ascii="Helvetica" w:hAnsi="Helvetica"/>
+        </w:rPr>
+        <w:t xml:space="preserve"> </w:t>
+      </w:r>
+      <w:r>
+        <w:rPr>
+          <w:rFonts w:ascii="Helvetica" w:hAnsi="Helvetica"/>
+          <w:b/>
+        </w:rPr>
+        <w:t>After reading this subsection, would the Observer Pattern be a good pattern to use when implementing a gameboard? Why or why not?</w:t>
       </w:r>
     </w:p>
     <w:p>
@@ -1213,6 +1171,162 @@
           <w:rFonts w:ascii="Helvetica" w:hAnsi="Helvetica"/>
         </w:rPr>
       </w:pPr>
+      <w:r>
+        <w:rPr>
+          <w:rFonts w:ascii="Helvetica" w:hAnsi="Helvetica"/>
+        </w:rPr>
+        <w:tab/>
+      </w:r>
+      <w:r>
+        <w:rPr>
+          <w:rFonts w:ascii="Helvetica" w:hAnsi="Helvetica"/>
+        </w:rPr>
+        <w:t>The Observer Pattern would be</w:t>
+      </w:r>
+      <w:r>
+        <w:rPr>
+          <w:rFonts w:ascii="Helvetica" w:hAnsi="Helvetica"/>
+        </w:rPr>
+        <w:t xml:space="preserve"> very</w:t>
+      </w:r>
+      <w:r>
+        <w:rPr>
+          <w:rFonts w:ascii="Helvetica" w:hAnsi="Helvetica"/>
+        </w:rPr>
+        <w:t xml:space="preserve"> </w:t>
+      </w:r>
+      <w:r>
+        <w:rPr>
+          <w:rFonts w:ascii="Helvetica" w:hAnsi="Helvetica"/>
+        </w:rPr>
+        <w:t>useful</w:t>
+      </w:r>
+      <w:r>
+        <w:rPr>
+          <w:rFonts w:ascii="Helvetica" w:hAnsi="Helvetica"/>
+        </w:rPr>
+        <w:t xml:space="preserve"> when implementing </w:t>
+      </w:r>
+      <w:r>
+        <w:rPr>
+          <w:rFonts w:ascii="Helvetica" w:hAnsi="Helvetica"/>
+        </w:rPr>
+        <w:t>the visual repres</w:t>
+      </w:r>
+      <w:r>
+        <w:rPr>
+          <w:rFonts w:ascii="Helvetica" w:hAnsi="Helvetica"/>
+        </w:rPr>
+        <w:t>e</w:t>
+      </w:r>
+      <w:r>
+        <w:rPr>
+          <w:rFonts w:ascii="Helvetica" w:hAnsi="Helvetica"/>
+        </w:rPr>
+        <w:t>n</w:t>
+      </w:r>
+      <w:r>
+        <w:rPr>
+          <w:rFonts w:ascii="Helvetica" w:hAnsi="Helvetica"/>
+        </w:rPr>
+        <w:t xml:space="preserve">tation of the </w:t>
+      </w:r>
+      <w:r>
+        <w:rPr>
+          <w:rFonts w:ascii="Helvetica" w:hAnsi="Helvetica"/>
+        </w:rPr>
+        <w:t>gameboard</w:t>
+      </w:r>
+      <w:r>
+        <w:rPr>
+          <w:rFonts w:ascii="Helvetica" w:hAnsi="Helvetica"/>
+        </w:rPr>
+        <w:t xml:space="preserve">. </w:t>
+      </w:r>
+      <w:r>
+        <w:rPr>
+          <w:rFonts w:ascii="Helvetica" w:hAnsi="Helvetica"/>
+        </w:rPr>
+        <w:t>Although m</w:t>
+      </w:r>
+      <w:r>
+        <w:rPr>
+          <w:rFonts w:ascii="Helvetica" w:hAnsi="Helvetica"/>
+        </w:rPr>
+        <w:t>any components of the display remain consistent throughout the game, two elements, improvements for academic buildings and representations for the location of each player, must be updated</w:t>
+      </w:r>
+      <w:r>
+        <w:rPr>
+          <w:rFonts w:ascii="Helvetica" w:hAnsi="Helvetica"/>
+        </w:rPr>
+        <w:t xml:space="preserve"> and changed</w:t>
+      </w:r>
+      <w:r>
+        <w:rPr>
+          <w:rFonts w:ascii="Helvetica" w:hAnsi="Helvetica"/>
+        </w:rPr>
+        <w:t xml:space="preserve">. </w:t>
+      </w:r>
+      <w:r>
+        <w:rPr>
+          <w:rFonts w:ascii="Helvetica" w:hAnsi="Helvetica"/>
+        </w:rPr>
+        <w:t xml:space="preserve">Rather than updating the entire display by checking the locations of each player and the improvements of each academic buidling before reprinting the board, </w:t>
+      </w:r>
+      <w:r>
+        <w:rPr>
+          <w:rFonts w:ascii="Helvetica" w:hAnsi="Helvetica"/>
+        </w:rPr>
+        <w:t xml:space="preserve">it would be more efficient if the display was notified so that </w:t>
+      </w:r>
+      <w:r>
+        <w:rPr>
+          <w:rFonts w:ascii="Helvetica" w:hAnsi="Helvetica"/>
+        </w:rPr>
+        <w:t>only the changed components were modified</w:t>
+      </w:r>
+      <w:r>
+        <w:rPr>
+          <w:rFonts w:ascii="Helvetica" w:hAnsi="Helvetica"/>
+        </w:rPr>
+        <w:t xml:space="preserve">. For that reasion, using </w:t>
+      </w:r>
+      <w:r>
+        <w:rPr>
+          <w:rFonts w:ascii="Helvetica" w:hAnsi="Helvetica"/>
+        </w:rPr>
+        <w:t>the Observer Pattern with the academic buildings and players as subjects and the display as the observer will allow</w:t>
+      </w:r>
+      <w:r>
+        <w:rPr>
+          <w:rFonts w:ascii="Helvetica" w:hAnsi="Helvetica"/>
+        </w:rPr>
+        <w:t xml:space="preserve"> for</w:t>
+      </w:r>
+      <w:r>
+        <w:rPr>
+          <w:rFonts w:ascii="Helvetica" w:hAnsi="Helvetica"/>
+        </w:rPr>
+        <w:t xml:space="preserve"> a more efficient update </w:t>
+      </w:r>
+      <w:r>
+        <w:rPr>
+          <w:rFonts w:ascii="Helvetica" w:hAnsi="Helvetica"/>
+        </w:rPr>
+        <w:t>of</w:t>
+      </w:r>
+      <w:r>
+        <w:rPr>
+          <w:rFonts w:ascii="Helvetica" w:hAnsi="Helvetica"/>
+        </w:rPr>
+        <w:t xml:space="preserve"> the visual display.</w:t>
+      </w:r>
+      <w:r>
+        <w:rPr>
+          <w:rFonts w:ascii="Helvetica" w:hAnsi="Helvetica"/>
+        </w:rPr>
+        <w:t xml:space="preserve"> </w:t>
+      </w:r>
     </w:p>
     <w:p>
       <w:pPr>
@@ -1220,49 +1334,21 @@
           <w:rFonts w:ascii="Helvetica" w:hAnsi="Helvetica"/>
         </w:rPr>
       </w:pPr>
-      <w:r>
-        <w:rPr>
-          <w:rFonts w:ascii="Helvetica" w:hAnsi="Helvetica"/>
-          <w:b/>
-        </w:rPr>
-        <w:t>Question:</w:t>
-      </w:r>
-      <w:r>
-        <w:rPr>
-          <w:rFonts w:ascii="Helvetica" w:hAnsi="Helvetica"/>
-        </w:rPr>
-        <w:t xml:space="preserve"> What could you do to ensure there are never more than 4 Roll Up the Rims cups?</w:t>
-      </w:r>
     </w:p>
     <w:p>
       <w:pPr>
-        <w:rPr>
-          <w:rFonts w:ascii="Helvetica" w:hAnsi="Helvetica"/>
-        </w:rPr>
-      </w:pPr>
-      <w:r>
-        <w:rPr>
-          <w:rFonts w:ascii="Helvetica" w:hAnsi="Helvetica"/>
-        </w:rPr>
-        <w:t>In order to ensure a maximum of 4 Roll Up the Rim cups, a static integer counter can be used in the Roll Up the Rim cup class to count the number of cups as they’re being created.</w:t>
-      </w:r>
-      <w:r>
-        <w:rPr>
-          <w:rFonts w:ascii="Helvetica" w:hAnsi="Helvetica"/>
-        </w:rPr>
-        <w:t xml:space="preserve"> Before creating a new cup, the constructor will check </w:t>
-      </w:r>
-      <w:r>
-        <w:rPr>
-          <w:rFonts w:ascii="Helvetica" w:hAnsi="Helvetica"/>
-        </w:rPr>
-        <w:t xml:space="preserve">to verify </w:t>
-      </w:r>
-      <w:r>
-        <w:rPr>
-          <w:rFonts w:ascii="Helvetica" w:hAnsi="Helvetica"/>
-        </w:rPr>
-        <w:t>whether or not</w:t>
+        <w:spacing w:after="60"/>
+        <w:rPr>
+          <w:rFonts w:ascii="Helvetica" w:hAnsi="Helvetica"/>
+          <w:b/>
+        </w:rPr>
+      </w:pPr>
+      <w:r>
+        <w:rPr>
+          <w:rFonts w:ascii="Helvetica" w:hAnsi="Helvetica"/>
+          <w:b/>
+        </w:rPr>
+        <w:t>2.</w:t>
       </w:r>
       <w:r>
         <w:rPr>
@@ -1273,71 +1359,153 @@
       <w:r>
         <w:rPr>
           <w:rFonts w:ascii="Helvetica" w:hAnsi="Helvetica"/>
-        </w:rPr>
-        <w:t xml:space="preserve">the </w:t>
-      </w:r>
-      <w:r>
-        <w:rPr>
-          <w:rFonts w:ascii="Helvetica" w:hAnsi="Helvetica"/>
-        </w:rPr>
-        <w:t>maximum number of cups</w:t>
-      </w:r>
-      <w:r>
-        <w:rPr>
-          <w:rFonts w:ascii="Helvetica" w:hAnsi="Helvetica"/>
-        </w:rPr>
-        <w:t xml:space="preserve"> are</w:t>
-      </w:r>
-      <w:r>
-        <w:rPr>
-          <w:rFonts w:ascii="Helvetica" w:hAnsi="Helvetica"/>
-        </w:rPr>
-        <w:t xml:space="preserve"> in </w:t>
-      </w:r>
-      <w:r>
-        <w:rPr>
-          <w:rFonts w:ascii="Helvetica" w:hAnsi="Helvetica"/>
-        </w:rPr>
-        <w:t xml:space="preserve">already in </w:t>
-      </w:r>
-      <w:r>
-        <w:rPr>
-          <w:rFonts w:ascii="Helvetica" w:hAnsi="Helvetica"/>
-        </w:rPr>
-        <w:t>play and</w:t>
-      </w:r>
-      <w:r>
-        <w:rPr>
-          <w:rFonts w:ascii="Helvetica" w:hAnsi="Helvetica"/>
-        </w:rPr>
-        <w:t xml:space="preserve"> only if there are less than four cups will a new cup object be created. Furthermore, when a cup is deleted</w:t>
-      </w:r>
-      <w:r>
-        <w:rPr>
-          <w:rFonts w:ascii="Helvetica" w:hAnsi="Helvetica"/>
-        </w:rPr>
-        <w:t xml:space="preserve"> the counter will be </w:t>
-      </w:r>
-      <w:r>
-        <w:rPr>
-          <w:rFonts w:ascii="Helvetica" w:hAnsi="Helvetica"/>
-        </w:rPr>
-        <w:t>decremented to maintain an accurent number of active cups.</w:t>
-      </w:r>
-      <w:r>
-        <w:rPr>
-          <w:rFonts w:ascii="Helvetica" w:hAnsi="Helvetica"/>
-        </w:rPr>
-        <w:t xml:space="preserve"> </w:t>
+          <w:b/>
+        </w:rPr>
+        <w:t>Suppose that we wanted to model SLC and Needles Hall more closely to Chance and Community Chest cards. Is there a suitable design pattern you could use? How would you use it?</w:t>
       </w:r>
     </w:p>
     <w:p>
       <w:pPr>
         <w:rPr>
           <w:rFonts w:ascii="Helvetica" w:hAnsi="Helvetica"/>
-          <w:b/>
-        </w:rPr>
-      </w:pPr>
+        </w:rPr>
+      </w:pPr>
+      <w:r>
+        <w:rPr>
+          <w:rFonts w:ascii="Helvetica" w:hAnsi="Helvetica"/>
+        </w:rPr>
+        <w:tab/>
+        <w:t>If we wanted to model SLC and Needles Hall more closely to Ch</w:t>
+      </w:r>
+      <w:r>
+        <w:rPr>
+          <w:rFonts w:ascii="Helvetica" w:hAnsi="Helvetica"/>
+        </w:rPr>
+        <w:t>ance and Community Chest cards, SLC and Needles Hall would both be different imp</w:t>
+      </w:r>
+      <w:r>
+        <w:rPr>
+          <w:rFonts w:ascii="Helvetica" w:hAnsi="Helvetica"/>
+        </w:rPr>
+        <w:t>lementations of the same object:</w:t>
+      </w:r>
+      <w:r>
+        <w:rPr>
+          <w:rFonts w:ascii="Helvetica" w:hAnsi="Helvetica"/>
+        </w:rPr>
+        <w:t xml:space="preserve"> a card.</w:t>
+      </w:r>
+      <w:r>
+        <w:rPr>
+          <w:rFonts w:ascii="Helvetica" w:hAnsi="Helvetica"/>
+        </w:rPr>
+        <w:t xml:space="preserve"> </w:t>
+      </w:r>
+      <w:r>
+        <w:rPr>
+          <w:rFonts w:ascii="Helvetica" w:hAnsi="Helvetica"/>
+        </w:rPr>
+        <w:t xml:space="preserve">As a result, the Bridge Design Pattern would be a good pattern to use. We would have </w:t>
+      </w:r>
+      <w:r>
+        <w:rPr>
+          <w:rFonts w:ascii="Helvetica" w:hAnsi="Helvetica"/>
+        </w:rPr>
+        <w:t>a structure</w:t>
+      </w:r>
+      <w:r>
+        <w:rPr>
+          <w:rFonts w:ascii="Helvetica" w:hAnsi="Helvetica"/>
+        </w:rPr>
+        <w:t xml:space="preserve"> </w:t>
+      </w:r>
+      <w:r>
+        <w:rPr>
+          <w:rFonts w:ascii="Helvetica" w:hAnsi="Helvetica"/>
+        </w:rPr>
+        <w:t xml:space="preserve">with the </w:t>
+      </w:r>
+      <w:r>
+        <w:rPr>
+          <w:rFonts w:ascii="Helvetica" w:hAnsi="Helvetica"/>
+        </w:rPr>
+        <w:t>interface details</w:t>
+      </w:r>
+      <w:r>
+        <w:rPr>
+          <w:rFonts w:ascii="Helvetica" w:hAnsi="Helvetica"/>
+        </w:rPr>
+        <w:t xml:space="preserve"> of the card</w:t>
+      </w:r>
+      <w:r>
+        <w:rPr>
+          <w:rFonts w:ascii="Helvetica" w:hAnsi="Helvetica"/>
+        </w:rPr>
+        <w:t>, a class for implementation with a pointer to the interface</w:t>
+      </w:r>
+      <w:r>
+        <w:rPr>
+          <w:rFonts w:ascii="Helvetica" w:hAnsi="Helvetica"/>
+        </w:rPr>
+        <w:t>,</w:t>
+      </w:r>
+      <w:r>
+        <w:rPr>
+          <w:rFonts w:ascii="Helvetica" w:hAnsi="Helvetica"/>
+        </w:rPr>
+        <w:t xml:space="preserve"> and two subclasses</w:t>
+      </w:r>
+      <w:r>
+        <w:rPr>
+          <w:rFonts w:ascii="Helvetica" w:hAnsi="Helvetica"/>
+        </w:rPr>
+        <w:t>, the SLC and Needles Hall classes,</w:t>
+      </w:r>
+      <w:r>
+        <w:rPr>
+          <w:rFonts w:ascii="Helvetica" w:hAnsi="Helvetica"/>
+        </w:rPr>
+        <w:t xml:space="preserve"> that inherit from the implementation class</w:t>
+      </w:r>
+      <w:r>
+        <w:rPr>
+          <w:rFonts w:ascii="Helvetica" w:hAnsi="Helvetica"/>
+        </w:rPr>
+        <w:t>.</w:t>
+      </w:r>
+      <w:r>
+        <w:rPr>
+          <w:rFonts w:ascii="Helvetica" w:hAnsi="Helvetica"/>
+        </w:rPr>
+        <w:t xml:space="preserve"> Then, both SLC and Needles Hall would implement the card in their </w:t>
+      </w:r>
+      <w:r>
+        <w:rPr>
+          <w:rFonts w:ascii="Helvetica" w:hAnsi="Helvetica"/>
+        </w:rPr>
+        <w:t xml:space="preserve">separate </w:t>
+      </w:r>
+      <w:r>
+        <w:rPr>
+          <w:rFonts w:ascii="Helvetica" w:hAnsi="Helvetica"/>
+        </w:rPr>
+        <w:t>ways</w:t>
+      </w:r>
+      <w:r>
+        <w:rPr>
+          <w:rFonts w:ascii="Helvetica" w:hAnsi="Helvetica"/>
+        </w:rPr>
+        <w:t>.</w:t>
+      </w:r>
+      <w:bookmarkStart w:id="0" w:name="_GoBack"/>
+      <w:bookmarkEnd w:id="0"/>
+      <w:r>
+        <w:rPr>
+          <w:rFonts w:ascii="Helvetica" w:hAnsi="Helvetica"/>
+          <w:noProof/>
+        </w:rPr>
+        <w:t xml:space="preserve"> </w:t>
+      </w:r>
     </w:p>
     <w:p>
       <w:pPr>
@@ -1348,168 +1516,1204 @@
       <w:r>
         <w:rPr>
           <w:rFonts w:ascii="Helvetica" w:hAnsi="Helvetica"/>
-          <w:b/>
-        </w:rPr>
-        <w:t>Question:</w:t>
-      </w:r>
-      <w:r>
-        <w:rPr>
-          <w:rFonts w:ascii="Helvetica" w:hAnsi="Helvetica"/>
-        </w:rPr>
-        <w:t xml:space="preserve"> </w:t>
-      </w:r>
-      <w:r>
-        <w:rPr>
-          <w:rFonts w:ascii="Helvetica" w:hAnsi="Helvetica"/>
-        </w:rPr>
-        <w:t>Research the Strategy Design Pattern. Consider the Strategy and Bridge design patterns, would either be useful in implementing computer players with different levels of difficulty/intelligence?</w:t>
+          <w:noProof/>
+        </w:rPr>
+        <mc:AlternateContent>
+          <mc:Choice Requires="wps">
+            <w:drawing>
+              <wp:anchor distT="0" distB="0" distL="114300" distR="114300" simplePos="0" relativeHeight="251677696" behindDoc="0" locked="0" layoutInCell="1" allowOverlap="1" wp14:anchorId="1013C79C" wp14:editId="21562DA7">
+                <wp:simplePos x="0" y="0"/>
+                <wp:positionH relativeFrom="column">
+                  <wp:posOffset>2286000</wp:posOffset>
+                </wp:positionH>
+                <wp:positionV relativeFrom="paragraph">
+                  <wp:posOffset>43180</wp:posOffset>
+                </wp:positionV>
+                <wp:extent cx="570230" cy="228600"/>
+                <wp:effectExtent l="0" t="0" r="0" b="0"/>
+                <wp:wrapSquare wrapText="bothSides"/>
+                <wp:docPr id="12" name="Text Box 12"/>
+                <wp:cNvGraphicFramePr/>
+                <a:graphic xmlns:a="http://schemas.openxmlformats.org/drawingml/2006/main">
+                  <a:graphicData uri="http://schemas.microsoft.com/office/word/2010/wordprocessingShape">
+                    <wps:wsp>
+                      <wps:cNvSpPr txBox="1"/>
+                      <wps:spPr>
+                        <a:xfrm>
+                          <a:off x="0" y="0"/>
+                          <a:ext cx="570230" cy="228600"/>
+                        </a:xfrm>
+                        <a:prstGeom prst="rect">
+                          <a:avLst/>
+                        </a:prstGeom>
+                        <a:noFill/>
+                        <a:ln>
+                          <a:noFill/>
+                        </a:ln>
+                        <a:effectLst/>
+                        <a:extLst>
+                          <a:ext uri="{C572A759-6A51-4108-AA02-DFA0A04FC94B}">
+                            <ma14:wrappingTextBoxFlag xmlns:ma14="http://schemas.microsoft.com/office/mac/drawingml/2011/main"/>
+                          </a:ext>
+                        </a:extLst>
+                      </wps:spPr>
+                      <wps:style>
+                        <a:lnRef idx="0">
+                          <a:schemeClr val="accent1"/>
+                        </a:lnRef>
+                        <a:fillRef idx="0">
+                          <a:schemeClr val="accent1"/>
+                        </a:fillRef>
+                        <a:effectRef idx="0">
+                          <a:schemeClr val="accent1"/>
+                        </a:effectRef>
+                        <a:fontRef idx="minor">
+                          <a:schemeClr val="dk1"/>
+                        </a:fontRef>
+                      </wps:style>
+                      <wps:txbx>
+                        <w:txbxContent>
+                          <w:p>
+                            <w:pPr>
+                              <w:rPr>
+                                <w:rFonts w:ascii="Helvetica" w:hAnsi="Helvetica"/>
+                                <w:sz w:val="16"/>
+                                <w:szCs w:val="16"/>
+                              </w:rPr>
+                            </w:pPr>
+                            <w:r>
+                              <w:rPr>
+                                <w:rFonts w:ascii="Helvetica" w:hAnsi="Helvetica"/>
+                                <w:sz w:val="16"/>
+                                <w:szCs w:val="16"/>
+                              </w:rPr>
+                              <w:t>pImpl</w:t>
+                            </w:r>
+                          </w:p>
+                        </w:txbxContent>
+                      </wps:txbx>
+                      <wps:bodyPr rot="0" spcFirstLastPara="0" vertOverflow="overflow" horzOverflow="overflow" vert="horz" wrap="square" lIns="91440" tIns="45720" rIns="91440" bIns="45720" numCol="1" spcCol="0" rtlCol="0" fromWordArt="0" anchor="t" anchorCtr="0" forceAA="0" compatLnSpc="1">
+                        <a:prstTxWarp prst="textNoShape">
+                          <a:avLst/>
+                        </a:prstTxWarp>
+                        <a:noAutofit/>
+                      </wps:bodyPr>
+                    </wps:wsp>
+                  </a:graphicData>
+                </a:graphic>
+                <wp14:sizeRelV relativeFrom="margin">
+                  <wp14:pctHeight>0</wp14:pctHeight>
+                </wp14:sizeRelV>
+              </wp:anchor>
+            </w:drawing>
+          </mc:Choice>
+          <mc:Fallback>
+            <w:pict>
+              <v:shapetype id="_x0000_t202" coordsize="21600,21600" o:spt="202" path="m0,0l0,21600,21600,21600,21600,0xe">
+                <v:stroke joinstyle="miter"/>
+                <v:path gradientshapeok="t" o:connecttype="rect"/>
+              </v:shapetype>
+              <v:shape id="Text Box 12" o:spid="_x0000_s1026" type="#_x0000_t202" style="position:absolute;margin-left:180pt;margin-top:3.4pt;width:44.9pt;height:18pt;z-index:251677696;visibility:visible;mso-wrap-style:square;mso-height-percent:0;mso-wrap-distance-left:9pt;mso-wrap-distance-top:0;mso-wrap-distance-right:9pt;mso-wrap-distance-bottom:0;mso-position-horizontal:absolute;mso-position-horizontal-relative:text;mso-position-vertical:absolute;mso-position-vertical-relative:text;mso-height-percent:0;mso-height-relative:margin;v-text-anchor:top" o:gfxdata="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" filled="f" stroked="f">
+                <v:textbox>
+                  <w:txbxContent>
+                    <w:p>
+                      <w:pPr>
+                        <w:rPr>
+                          <w:rFonts w:ascii="Helvetica" w:hAnsi="Helvetica"/>
+                          <w:sz w:val="16"/>
+                          <w:szCs w:val="16"/>
+                        </w:rPr>
+                      </w:pPr>
+                      <w:r>
+                        <w:rPr>
+                          <w:rFonts w:ascii="Helvetica" w:hAnsi="Helvetica"/>
+                          <w:sz w:val="16"/>
+                          <w:szCs w:val="16"/>
+                        </w:rPr>
+                        <w:t>pImpl</w:t>
+                      </w:r>
+                    </w:p>
+                  </w:txbxContent>
+                </v:textbox>
+                <w10:wrap type="square"/>
+              </v:shape>
+            </w:pict>
+          </mc:Fallback>
+        </mc:AlternateContent>
+      </w:r>
+      <w:r>
+        <w:rPr>
+          <w:rFonts w:ascii="Helvetica" w:hAnsi="Helvetica"/>
+          <w:noProof/>
+        </w:rPr>
+        <mc:AlternateContent>
+          <mc:Choice Requires="wps">
+            <w:drawing>
+              <wp:anchor distT="0" distB="0" distL="114300" distR="114300" simplePos="0" relativeHeight="251676672" behindDoc="0" locked="0" layoutInCell="1" allowOverlap="1" wp14:anchorId="25135552" wp14:editId="1362EA2C">
+                <wp:simplePos x="0" y="0"/>
+                <wp:positionH relativeFrom="column">
+                  <wp:posOffset>1143000</wp:posOffset>
+                </wp:positionH>
+                <wp:positionV relativeFrom="paragraph">
+                  <wp:posOffset>157480</wp:posOffset>
+                </wp:positionV>
+                <wp:extent cx="228600" cy="228600"/>
+                <wp:effectExtent l="50800" t="25400" r="25400" b="101600"/>
+                <wp:wrapThrough wrapText="bothSides">
+                  <wp:wrapPolygon edited="0">
+                    <wp:start x="2400" y="-2400"/>
+                    <wp:lineTo x="-4800" y="0"/>
+                    <wp:lineTo x="-4800" y="16800"/>
+                    <wp:lineTo x="4800" y="28800"/>
+                    <wp:lineTo x="16800" y="28800"/>
+                    <wp:lineTo x="19200" y="26400"/>
+                    <wp:lineTo x="21600" y="4800"/>
+                    <wp:lineTo x="19200" y="-2400"/>
+                    <wp:lineTo x="2400" y="-2400"/>
+                  </wp:wrapPolygon>
+                </wp:wrapThrough>
+                <wp:docPr id="11" name="Diamond 11"/>
+                <wp:cNvGraphicFramePr/>
+                <a:graphic xmlns:a="http://schemas.openxmlformats.org/drawingml/2006/main">
+                  <a:graphicData uri="http://schemas.microsoft.com/office/word/2010/wordprocessingShape">
+                    <wps:wsp>
+                      <wps:cNvSpPr/>
+                      <wps:spPr>
+                        <a:xfrm>
+                          <a:off x="0" y="0"/>
+                          <a:ext cx="228600" cy="228600"/>
+                        </a:xfrm>
+                        <a:prstGeom prst="diamond">
+                          <a:avLst/>
+                        </a:prstGeom>
+                        <a:solidFill>
+                          <a:srgbClr val="FFFFFF"/>
+                        </a:solidFill>
+                        <a:ln>
+                          <a:solidFill>
+                            <a:srgbClr val="000000"/>
+                          </a:solidFill>
+                        </a:ln>
+                      </wps:spPr>
+                      <wps:style>
+                        <a:lnRef idx="1">
+                          <a:schemeClr val="accent1"/>
+                        </a:lnRef>
+                        <a:fillRef idx="3">
+                          <a:schemeClr val="accent1"/>
+                        </a:fillRef>
+                        <a:effectRef idx="2">
+                          <a:schemeClr val="accent1"/>
+                        </a:effectRef>
+                        <a:fontRef idx="minor">
+                          <a:schemeClr val="lt1"/>
+                        </a:fontRef>
+                      </wps:style>
+                      <wps:bodyPr rot="0" spcFirstLastPara="0" vertOverflow="overflow" horzOverflow="overflow" vert="horz" wrap="square" lIns="91440" tIns="45720" rIns="91440" bIns="45720" numCol="1" spcCol="0" rtlCol="0" fromWordArt="0" anchor="ctr" anchorCtr="0" forceAA="0" compatLnSpc="1">
+                        <a:prstTxWarp prst="textNoShape">
+                          <a:avLst/>
+                        </a:prstTxWarp>
+                        <a:noAutofit/>
+                      </wps:bodyPr>
+                    </wps:wsp>
+                  </a:graphicData>
+                </a:graphic>
+              </wp:anchor>
+            </w:drawing>
+          </mc:Choice>
+          <mc:Fallback>
+            <w:pict>
+              <v:shapetype id="_x0000_t4" coordsize="21600,21600" o:spt="4" path="m10800,0l0,10800,10800,21600,21600,10800xe">
+                <v:stroke joinstyle="miter"/>
+                <v:path gradientshapeok="t" o:connecttype="rect" textboxrect="5400,5400,16200,16200"/>
+              </v:shapetype>
+              <v:shape id="Diamond 11" o:spid="_x0000_s1026" type="#_x0000_t4" style="position:absolute;margin-left:90pt;margin-top:12.4pt;width:18pt;height:18pt;z-index:251676672;visibility:visible;mso-wrap-style:square;mso-wrap-distance-left:9pt;mso-wrap-distance-top:0;mso-wrap-distance-right:9pt;mso-wrap-distance-bottom:0;mso-position-horizontal:absolute;mso-position-horizontal-relative:text;mso-position-vertical:absolute;mso-position-vertical-relative:text;v-text-anchor:middle" o:gfxdata="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">
+                <v:shadow on="t" opacity="22937f" mv:blur="40000f" origin=",.5" offset="0,23000emu"/>
+                <w10:wrap type="through"/>
+              </v:shape>
+            </w:pict>
+          </mc:Fallback>
+        </mc:AlternateContent>
+      </w:r>
+      <w:r>
+        <w:rPr>
+          <w:rFonts w:ascii="Helvetica" w:hAnsi="Helvetica"/>
+          <w:noProof/>
+        </w:rPr>
+        <mc:AlternateContent>
+          <mc:Choice Requires="wps">
+            <w:drawing>
+              <wp:anchor distT="0" distB="0" distL="114300" distR="114300" simplePos="0" relativeHeight="251661312" behindDoc="0" locked="0" layoutInCell="1" allowOverlap="1" wp14:anchorId="1EF8EB32" wp14:editId="4C9FD0D7">
+                <wp:simplePos x="0" y="0"/>
+                <wp:positionH relativeFrom="column">
+                  <wp:posOffset>2743200</wp:posOffset>
+                </wp:positionH>
+                <wp:positionV relativeFrom="paragraph">
+                  <wp:posOffset>43180</wp:posOffset>
+                </wp:positionV>
+                <wp:extent cx="1028700" cy="342900"/>
+                <wp:effectExtent l="0" t="0" r="38100" b="38100"/>
+                <wp:wrapThrough wrapText="bothSides">
+                  <wp:wrapPolygon edited="0">
+                    <wp:start x="0" y="0"/>
+                    <wp:lineTo x="0" y="22400"/>
+                    <wp:lineTo x="21867" y="22400"/>
+                    <wp:lineTo x="21867" y="0"/>
+                    <wp:lineTo x="0" y="0"/>
+                  </wp:wrapPolygon>
+                </wp:wrapThrough>
+                <wp:docPr id="2" name="Rectangle 2"/>
+                <wp:cNvGraphicFramePr/>
+                <a:graphic xmlns:a="http://schemas.openxmlformats.org/drawingml/2006/main">
+                  <a:graphicData uri="http://schemas.microsoft.com/office/word/2010/wordprocessingShape">
+                    <wps:wsp>
+                      <wps:cNvSpPr/>
+                      <wps:spPr>
+                        <a:xfrm>
+                          <a:off x="0" y="0"/>
+                          <a:ext cx="1028700" cy="342900"/>
+                        </a:xfrm>
+                        <a:prstGeom prst="rect">
+                          <a:avLst/>
+                        </a:prstGeom>
+                        <a:ln w="3175" cmpd="sng"/>
+                      </wps:spPr>
+                      <wps:style>
+                        <a:lnRef idx="2">
+                          <a:schemeClr val="dk1"/>
+                        </a:lnRef>
+                        <a:fillRef idx="1">
+                          <a:schemeClr val="lt1"/>
+                        </a:fillRef>
+                        <a:effectRef idx="0">
+                          <a:schemeClr val="dk1"/>
+                        </a:effectRef>
+                        <a:fontRef idx="minor">
+                          <a:schemeClr val="dk1"/>
+                        </a:fontRef>
+                      </wps:style>
+                      <wps:txbx>
+                        <w:txbxContent>
+                          <w:p>
+                            <w:pPr>
+                              <w:jc w:val="center"/>
+                              <w:rPr>
+                                <w:i/>
+                              </w:rPr>
+                            </w:pPr>
+                            <w:r>
+                              <w:rPr>
+                                <w:i/>
+                              </w:rPr>
+                              <w:t>CardImpl</w:t>
+                            </w:r>
+                          </w:p>
+                        </w:txbxContent>
+                      </wps:txbx>
+                      <wps:bodyPr rot="0" spcFirstLastPara="0" vertOverflow="overflow" horzOverflow="overflow" vert="horz" wrap="square" lIns="91440" tIns="45720" rIns="91440" bIns="45720" numCol="1" spcCol="0" rtlCol="0" fromWordArt="0" anchor="ctr" anchorCtr="0" forceAA="0" compatLnSpc="1">
+                        <a:prstTxWarp prst="textNoShape">
+                          <a:avLst/>
+                        </a:prstTxWarp>
+                        <a:noAutofit/>
+                      </wps:bodyPr>
+                    </wps:wsp>
+                  </a:graphicData>
+                </a:graphic>
+                <wp14:sizeRelH relativeFrom="margin">
+                  <wp14:pctWidth>0</wp14:pctWidth>
+                </wp14:sizeRelH>
+                <wp14:sizeRelV relativeFrom="margin">
+                  <wp14:pctHeight>0</wp14:pctHeight>
+                </wp14:sizeRelV>
+              </wp:anchor>
+            </w:drawing>
+          </mc:Choice>
+          <mc:Fallback>
+            <w:pict>
+              <v:rect id="Rectangle 2" o:spid="_x0000_s1027" style="position:absolute;margin-left:3in;margin-top:3.4pt;width:81pt;height:27pt;z-index:251661312;visibility:visible;mso-wrap-style:square;mso-width-percent:0;mso-height-percent:0;mso-wrap-distance-left:9pt;mso-wrap-distance-top:0;mso-wrap-distance-right:9pt;mso-wrap-distance-bottom:0;mso-position-horizontal:absolute;mso-position-horizontal-relative:text;mso-position-vertical:absolute;mso-position-vertical-relative:text;mso-width-percent:0;mso-height-percent:0;mso-width-relative:margin;mso-height-relative:margin;v-text-anchor:middle" o:gfxdata="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" fillcolor="white [3201]" strokecolor="black [3200]" strokeweight=".25pt">
+                <v:textbox>
+                  <w:txbxContent>
+                    <w:p>
+                      <w:pPr>
+                        <w:jc w:val="center"/>
+                        <w:rPr>
+                          <w:i/>
+                        </w:rPr>
+                      </w:pPr>
+                      <w:r>
+                        <w:rPr>
+                          <w:i/>
+                        </w:rPr>
+                        <w:t>CardImpl</w:t>
+                      </w:r>
+                    </w:p>
+                  </w:txbxContent>
+                </v:textbox>
+                <w10:wrap type="through"/>
+              </v:rect>
+            </w:pict>
+          </mc:Fallback>
+        </mc:AlternateContent>
+      </w:r>
+      <w:r>
+        <w:rPr>
+          <w:rFonts w:ascii="Helvetica" w:hAnsi="Helvetica"/>
+          <w:noProof/>
+        </w:rPr>
+        <mc:AlternateContent>
+          <mc:Choice Requires="wps">
+            <w:drawing>
+              <wp:anchor distT="0" distB="0" distL="114300" distR="114300" simplePos="0" relativeHeight="251659264" behindDoc="0" locked="0" layoutInCell="1" allowOverlap="1" wp14:anchorId="258DA5E6" wp14:editId="1E3B3C06">
+                <wp:simplePos x="0" y="0"/>
+                <wp:positionH relativeFrom="column">
+                  <wp:posOffset>114300</wp:posOffset>
+                </wp:positionH>
+                <wp:positionV relativeFrom="paragraph">
+                  <wp:posOffset>43180</wp:posOffset>
+                </wp:positionV>
+                <wp:extent cx="1028700" cy="342900"/>
+                <wp:effectExtent l="0" t="0" r="38100" b="38100"/>
+                <wp:wrapThrough wrapText="bothSides">
+                  <wp:wrapPolygon edited="0">
+                    <wp:start x="0" y="0"/>
+                    <wp:lineTo x="0" y="22400"/>
+                    <wp:lineTo x="21867" y="22400"/>
+                    <wp:lineTo x="21867" y="0"/>
+                    <wp:lineTo x="0" y="0"/>
+                  </wp:wrapPolygon>
+                </wp:wrapThrough>
+                <wp:docPr id="1" name="Rectangle 1"/>
+                <wp:cNvGraphicFramePr/>
+                <a:graphic xmlns:a="http://schemas.openxmlformats.org/drawingml/2006/main">
+                  <a:graphicData uri="http://schemas.microsoft.com/office/word/2010/wordprocessingShape">
+                    <wps:wsp>
+                      <wps:cNvSpPr/>
+                      <wps:spPr>
+                        <a:xfrm>
+                          <a:off x="0" y="0"/>
+                          <a:ext cx="1028700" cy="342900"/>
+                        </a:xfrm>
+                        <a:prstGeom prst="rect">
+                          <a:avLst/>
+                        </a:prstGeom>
+                        <a:ln w="3175" cmpd="sng"/>
+                      </wps:spPr>
+                      <wps:style>
+                        <a:lnRef idx="2">
+                          <a:schemeClr val="dk1"/>
+                        </a:lnRef>
+                        <a:fillRef idx="1">
+                          <a:schemeClr val="lt1"/>
+                        </a:fillRef>
+                        <a:effectRef idx="0">
+                          <a:schemeClr val="dk1"/>
+                        </a:effectRef>
+                        <a:fontRef idx="minor">
+                          <a:schemeClr val="dk1"/>
+                        </a:fontRef>
+                      </wps:style>
+                      <wps:txbx>
+                        <w:txbxContent>
+                          <w:p>
+                            <w:pPr>
+                              <w:jc w:val="center"/>
+                            </w:pPr>
+                            <w:r>
+                              <w:t>Card</w:t>
+                            </w:r>
+                          </w:p>
+                        </w:txbxContent>
+                      </wps:txbx>
+                      <wps:bodyPr rot="0" spcFirstLastPara="0" vertOverflow="overflow" horzOverflow="overflow" vert="horz" wrap="square" lIns="91440" tIns="45720" rIns="91440" bIns="45720" numCol="1" spcCol="0" rtlCol="0" fromWordArt="0" anchor="ctr" anchorCtr="0" forceAA="0" compatLnSpc="1">
+                        <a:prstTxWarp prst="textNoShape">
+                          <a:avLst/>
+                        </a:prstTxWarp>
+                        <a:noAutofit/>
+                      </wps:bodyPr>
+                    </wps:wsp>
+                  </a:graphicData>
+                </a:graphic>
+                <wp14:sizeRelH relativeFrom="margin">
+                  <wp14:pctWidth>0</wp14:pctWidth>
+                </wp14:sizeRelH>
+                <wp14:sizeRelV relativeFrom="margin">
+                  <wp14:pctHeight>0</wp14:pctHeight>
+                </wp14:sizeRelV>
+              </wp:anchor>
+            </w:drawing>
+          </mc:Choice>
+          <mc:Fallback>
+            <w:pict>
+              <v:rect id="Rectangle 1" o:spid="_x0000_s1028" style="position:absolute;margin-left:9pt;margin-top:3.4pt;width:81pt;height:27pt;z-index:251659264;visibility:visible;mso-wrap-style:square;mso-width-percent:0;mso-height-percent:0;mso-wrap-distance-left:9pt;mso-wrap-distance-top:0;mso-wrap-distance-right:9pt;mso-wrap-distance-bottom:0;mso-position-horizontal:absolute;mso-position-horizontal-relative:text;mso-position-vertical:absolute;mso-position-vertical-relative:text;mso-width-percent:0;mso-height-percent:0;mso-width-relative:margin;mso-height-relative:margin;v-text-anchor:middle" o:gfxdata="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" fillcolor="white [3201]" strokecolor="black [3200]" strokeweight=".25pt">
+                <v:textbox>
+                  <w:txbxContent>
+                    <w:p>
+                      <w:pPr>
+                        <w:jc w:val="center"/>
+                      </w:pPr>
+                      <w:r>
+                        <w:t>Card</w:t>
+                      </w:r>
+                    </w:p>
+                  </w:txbxContent>
+                </v:textbox>
+                <w10:wrap type="through"/>
+              </v:rect>
+            </w:pict>
+          </mc:Fallback>
+        </mc:AlternateContent>
       </w:r>
     </w:p>
     <w:p>
       <w:pPr>
-        <w:pStyle w:val="ListParagraph"/>
-        <w:numPr>
-          <w:ilvl w:val="0"/>
-          <w:numId w:val="2"/>
-        </w:numPr>
-        <w:rPr>
-          <w:rFonts w:ascii="Helvetica" w:hAnsi="Helvetica"/>
-        </w:rPr>
-      </w:pPr>
-      <w:r>
-        <w:rPr>
-          <w:rFonts w:ascii="Helvetica" w:hAnsi="Helvetica"/>
-        </w:rPr>
-        <w:t>strategy design pattern - abstracting the behaviour of a class</w:t>
-      </w:r>
-      <w:r>
-        <w:rPr>
-          <w:rFonts w:ascii="Helvetica" w:hAnsi="Helvetica"/>
-        </w:rPr>
-        <w:t xml:space="preserve"> - determined at runtime?</w:t>
+        <w:rPr>
+          <w:rFonts w:ascii="Helvetica" w:hAnsi="Helvetica"/>
+        </w:rPr>
+      </w:pPr>
+      <w:r>
+        <w:rPr>
+          <w:rFonts w:ascii="Helvetica" w:hAnsi="Helvetica"/>
+          <w:noProof/>
+        </w:rPr>
+        <mc:AlternateContent>
+          <mc:Choice Requires="wps">
+            <w:drawing>
+              <wp:anchor distT="0" distB="0" distL="114300" distR="114300" simplePos="0" relativeHeight="251675648" behindDoc="0" locked="0" layoutInCell="1" allowOverlap="1" wp14:anchorId="285A0311" wp14:editId="6F3E8246">
+                <wp:simplePos x="0" y="0"/>
+                <wp:positionH relativeFrom="column">
+                  <wp:posOffset>1721485</wp:posOffset>
+                </wp:positionH>
+                <wp:positionV relativeFrom="paragraph">
+                  <wp:posOffset>203200</wp:posOffset>
+                </wp:positionV>
+                <wp:extent cx="228600" cy="228600"/>
+                <wp:effectExtent l="50800" t="25400" r="76200" b="101600"/>
+                <wp:wrapThrough wrapText="bothSides">
+                  <wp:wrapPolygon edited="0">
+                    <wp:start x="4800" y="-2400"/>
+                    <wp:lineTo x="-4800" y="0"/>
+                    <wp:lineTo x="-4800" y="28800"/>
+                    <wp:lineTo x="26400" y="28800"/>
+                    <wp:lineTo x="16800" y="2400"/>
+                    <wp:lineTo x="16800" y="-2400"/>
+                    <wp:lineTo x="4800" y="-2400"/>
+                  </wp:wrapPolygon>
+                </wp:wrapThrough>
+                <wp:docPr id="10" name="Isosceles Triangle 10"/>
+                <wp:cNvGraphicFramePr/>
+                <a:graphic xmlns:a="http://schemas.openxmlformats.org/drawingml/2006/main">
+                  <a:graphicData uri="http://schemas.microsoft.com/office/word/2010/wordprocessingShape">
+                    <wps:wsp>
+                      <wps:cNvSpPr/>
+                      <wps:spPr>
+                        <a:xfrm>
+                          <a:off x="0" y="0"/>
+                          <a:ext cx="228600" cy="228600"/>
+                        </a:xfrm>
+                        <a:prstGeom prst="triangle">
+                          <a:avLst/>
+                        </a:prstGeom>
+                        <a:solidFill>
+                          <a:srgbClr val="FFFFFF"/>
+                        </a:solidFill>
+                        <a:ln>
+                          <a:solidFill>
+                            <a:srgbClr val="000000"/>
+                          </a:solidFill>
+                        </a:ln>
+                      </wps:spPr>
+                      <wps:style>
+                        <a:lnRef idx="1">
+                          <a:schemeClr val="accent1"/>
+                        </a:lnRef>
+                        <a:fillRef idx="3">
+                          <a:schemeClr val="accent1"/>
+                        </a:fillRef>
+                        <a:effectRef idx="2">
+                          <a:schemeClr val="accent1"/>
+                        </a:effectRef>
+                        <a:fontRef idx="minor">
+                          <a:schemeClr val="lt1"/>
+                        </a:fontRef>
+                      </wps:style>
+                      <wps:bodyPr rot="0" spcFirstLastPara="0" vertOverflow="overflow" horzOverflow="overflow" vert="horz" wrap="square" lIns="91440" tIns="45720" rIns="91440" bIns="45720" numCol="1" spcCol="0" rtlCol="0" fromWordArt="0" anchor="ctr" anchorCtr="0" forceAA="0" compatLnSpc="1">
+                        <a:prstTxWarp prst="textNoShape">
+                          <a:avLst/>
+                        </a:prstTxWarp>
+                        <a:noAutofit/>
+                      </wps:bodyPr>
+                    </wps:wsp>
+                  </a:graphicData>
+                </a:graphic>
+                <wp14:sizeRelH relativeFrom="margin">
+                  <wp14:pctWidth>0</wp14:pctWidth>
+                </wp14:sizeRelH>
+                <wp14:sizeRelV relativeFrom="margin">
+                  <wp14:pctHeight>0</wp14:pctHeight>
+                </wp14:sizeRelV>
+              </wp:anchor>
+            </w:drawing>
+          </mc:Choice>
+          <mc:Fallback>
+            <w:pict>
+              <v:shapetype id="_x0000_t5" coordsize="21600,21600" o:spt="5" adj="10800" path="m@0,0l0,21600,21600,21600xe">
+                <v:stroke joinstyle="miter"/>
+                <v:formulas>
+                  <v:f eqn="val #0"/>
+                  <v:f eqn="prod #0 1 2"/>
+                  <v:f eqn="sum @1 10800 0"/>
+                </v:formulas>
+                <v:path gradientshapeok="t" o:connecttype="custom" o:connectlocs="@0,0;@1,10800;0,21600;10800,21600;21600,21600;@2,10800" textboxrect="0,10800,10800,18000;5400,10800,16200,18000;10800,10800,21600,18000;0,7200,7200,21600;7200,7200,14400,21600;14400,7200,21600,21600"/>
+                <v:handles>
+                  <v:h position="#0,topLeft" xrange="0,21600"/>
+                </v:handles>
+              </v:shapetype>
+              <v:shape id="Isosceles Triangle 10" o:spid="_x0000_s1026" type="#_x0000_t5" style="position:absolute;margin-left:135.55pt;margin-top:16pt;width:18pt;height:18pt;z-index:251675648;visibility:visible;mso-wrap-style:square;mso-width-percent:0;mso-height-percent:0;mso-wrap-distance-left:9pt;mso-wrap-distance-top:0;mso-wrap-distance-right:9pt;mso-wrap-distance-bottom:0;mso-position-horizontal:absolute;mso-position-horizontal-relative:text;mso-position-vertical:absolute;mso-position-vertical-relative:text;mso-width-percent:0;mso-height-percent:0;mso-width-relative:margin;mso-height-relative:margin;v-text-anchor:middle" o:gfxdata="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">
+                <v:shadow on="t" opacity="22937f" mv:blur="40000f" origin=",.5" offset="0,23000emu"/>
+                <w10:wrap type="through"/>
+              </v:shape>
+            </w:pict>
+          </mc:Fallback>
+        </mc:AlternateContent>
+      </w:r>
+      <w:r>
+        <w:rPr>
+          <w:rFonts w:ascii="Helvetica" w:hAnsi="Helvetica"/>
+          <w:noProof/>
+        </w:rPr>
+        <mc:AlternateContent>
+          <mc:Choice Requires="wps">
+            <w:drawing>
+              <wp:anchor distT="0" distB="0" distL="114300" distR="114300" simplePos="0" relativeHeight="251666432" behindDoc="0" locked="0" layoutInCell="1" allowOverlap="1" wp14:anchorId="4EEFD1B4" wp14:editId="623DBBCE">
+                <wp:simplePos x="0" y="0"/>
+                <wp:positionH relativeFrom="column">
+                  <wp:posOffset>-127000</wp:posOffset>
+                </wp:positionH>
+                <wp:positionV relativeFrom="paragraph">
+                  <wp:posOffset>88900</wp:posOffset>
+                </wp:positionV>
+                <wp:extent cx="1384300" cy="0"/>
+                <wp:effectExtent l="0" t="0" r="12700" b="25400"/>
+                <wp:wrapNone/>
+                <wp:docPr id="5" name="Straight Connector 5"/>
+                <wp:cNvGraphicFramePr/>
+                <a:graphic xmlns:a="http://schemas.openxmlformats.org/drawingml/2006/main">
+                  <a:graphicData uri="http://schemas.microsoft.com/office/word/2010/wordprocessingShape">
+                    <wps:wsp>
+                      <wps:cNvCnPr/>
+                      <wps:spPr>
+                        <a:xfrm>
+                          <a:off x="0" y="0"/>
+                          <a:ext cx="1384300" cy="0"/>
+                        </a:xfrm>
+                        <a:prstGeom prst="line">
+                          <a:avLst/>
+                        </a:prstGeom>
+                        <a:ln w="6350" cmpd="sng">
+                          <a:solidFill>
+                            <a:srgbClr val="000000"/>
+                          </a:solidFill>
+                        </a:ln>
+                        <a:effectLst/>
+                      </wps:spPr>
+                      <wps:style>
+                        <a:lnRef idx="2">
+                          <a:schemeClr val="accent1"/>
+                        </a:lnRef>
+                        <a:fillRef idx="0">
+                          <a:schemeClr val="accent1"/>
+                        </a:fillRef>
+                        <a:effectRef idx="1">
+                          <a:schemeClr val="accent1"/>
+                        </a:effectRef>
+                        <a:fontRef idx="minor">
+                          <a:schemeClr val="tx1"/>
+                        </a:fontRef>
+                      </wps:style>
+                      <wps:bodyPr/>
+                    </wps:wsp>
+                  </a:graphicData>
+                </a:graphic>
+                <wp14:sizeRelH relativeFrom="margin">
+                  <wp14:pctWidth>0</wp14:pctWidth>
+                </wp14:sizeRelH>
+              </wp:anchor>
+            </w:drawing>
+          </mc:Choice>
+          <mc:Fallback>
+            <w:pict>
+              <v:line id="Straight Connector 5" o:spid="_x0000_s1026" style="position:absolute;z-index:251666432;visibility:visible;mso-wrap-style:square;mso-width-percent:0;mso-wrap-distance-left:9pt;mso-wrap-distance-top:0;mso-wrap-distance-right:9pt;mso-wrap-distance-bottom:0;mso-position-horizontal:absolute;mso-position-horizontal-relative:text;mso-position-vertical:absolute;mso-position-vertical-relative:text;mso-width-percent:0;mso-width-relative:margin" from="-9.95pt,7pt" to="99.05pt,7pt" o:gfxdata="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" strokeweight=".5pt"/>
+            </w:pict>
+          </mc:Fallback>
+        </mc:AlternateContent>
       </w:r>
     </w:p>
     <w:p>
       <w:pPr>
-        <w:pStyle w:val="ListParagraph"/>
-        <w:numPr>
-          <w:ilvl w:val="0"/>
-          <w:numId w:val="2"/>
-        </w:numPr>
-        <w:rPr>
-          <w:rFonts w:ascii="Helvetica" w:hAnsi="Helvetica"/>
-        </w:rPr>
-      </w:pPr>
-      <w:r>
-        <w:rPr>
-          <w:rFonts w:ascii="Helvetica" w:hAnsi="Helvetica"/>
-        </w:rPr>
-        <w:t>ie. would have a different class for behaviour for the different levels</w:t>
+        <w:spacing w:after="60"/>
+        <w:rPr>
+          <w:rFonts w:ascii="Helvetica" w:hAnsi="Helvetica"/>
+        </w:rPr>
+      </w:pPr>
+      <w:r>
+        <w:rPr>
+          <w:rFonts w:ascii="Helvetica" w:hAnsi="Helvetica"/>
+          <w:noProof/>
+        </w:rPr>
+        <mc:AlternateContent>
+          <mc:Choice Requires="wps">
+            <w:drawing>
+              <wp:anchor distT="0" distB="0" distL="114300" distR="114300" simplePos="0" relativeHeight="251674624" behindDoc="0" locked="0" layoutInCell="1" allowOverlap="1" wp14:anchorId="070950BF" wp14:editId="768EDAF8">
+                <wp:simplePos x="0" y="0"/>
+                <wp:positionH relativeFrom="column">
+                  <wp:posOffset>3314700</wp:posOffset>
+                </wp:positionH>
+                <wp:positionV relativeFrom="paragraph">
+                  <wp:posOffset>160020</wp:posOffset>
+                </wp:positionV>
+                <wp:extent cx="0" cy="228600"/>
+                <wp:effectExtent l="0" t="0" r="25400" b="25400"/>
+                <wp:wrapSquare wrapText="bothSides"/>
+                <wp:docPr id="9" name="Straight Connector 9"/>
+                <wp:cNvGraphicFramePr/>
+                <a:graphic xmlns:a="http://schemas.openxmlformats.org/drawingml/2006/main">
+                  <a:graphicData uri="http://schemas.microsoft.com/office/word/2010/wordprocessingShape">
+                    <wps:wsp>
+                      <wps:cNvCnPr/>
+                      <wps:spPr>
+                        <a:xfrm flipV="1">
+                          <a:off x="0" y="0"/>
+                          <a:ext cx="0" cy="228600"/>
+                        </a:xfrm>
+                        <a:prstGeom prst="line">
+                          <a:avLst/>
+                        </a:prstGeom>
+                        <a:ln w="6350" cmpd="sng">
+                          <a:solidFill>
+                            <a:srgbClr val="000000"/>
+                          </a:solidFill>
+                        </a:ln>
+                        <a:effectLst/>
+                      </wps:spPr>
+                      <wps:style>
+                        <a:lnRef idx="2">
+                          <a:schemeClr val="accent1"/>
+                        </a:lnRef>
+                        <a:fillRef idx="0">
+                          <a:schemeClr val="accent1"/>
+                        </a:fillRef>
+                        <a:effectRef idx="1">
+                          <a:schemeClr val="accent1"/>
+                        </a:effectRef>
+                        <a:fontRef idx="minor">
+                          <a:schemeClr val="tx1"/>
+                        </a:fontRef>
+                      </wps:style>
+                      <wps:bodyPr/>
+                    </wps:wsp>
+                  </a:graphicData>
+                </a:graphic>
+                <wp14:sizeRelH relativeFrom="margin">
+                  <wp14:pctWidth>0</wp14:pctWidth>
+                </wp14:sizeRelH>
+                <wp14:sizeRelV relativeFrom="margin">
+                  <wp14:pctHeight>0</wp14:pctHeight>
+                </wp14:sizeRelV>
+              </wp:anchor>
+            </w:drawing>
+          </mc:Choice>
+          <mc:Fallback>
+            <w:pict>
+              <v:line id="Straight Connector 9" o:spid="_x0000_s1026" style="position:absolute;flip:y;z-index:251674624;visibility:visible;mso-wrap-style:square;mso-width-percent:0;mso-height-percent:0;mso-wrap-distance-left:9pt;mso-wrap-distance-top:0;mso-wrap-distance-right:9pt;mso-wrap-distance-bottom:0;mso-position-horizontal:absolute;mso-position-horizontal-relative:text;mso-position-vertical:absolute;mso-position-vertical-relative:text;mso-width-percent:0;mso-height-percent:0;mso-width-relative:margin;mso-height-relative:margin" from="261pt,12.6pt" to="261pt,30.6pt" o:gfxdata="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" strokeweight=".5pt">
+                <w10:wrap type="square"/>
+              </v:line>
+            </w:pict>
+          </mc:Fallback>
+        </mc:AlternateContent>
       </w:r>
     </w:p>
     <w:p>
       <w:pPr>
-        <w:pStyle w:val="ListParagraph"/>
-        <w:numPr>
-          <w:ilvl w:val="0"/>
-          <w:numId w:val="2"/>
-        </w:numPr>
-        <w:rPr>
-          <w:rFonts w:ascii="Helvetica" w:hAnsi="Helvetica"/>
-        </w:rPr>
-      </w:pPr>
-      <w:r>
-        <w:rPr>
-          <w:rFonts w:ascii="Helvetica" w:hAnsi="Helvetica"/>
-        </w:rPr>
-        <w:t>http://stackoverflow.com/questions/464524/what-is-the-difference-between-the-bridge-pattern-and-the-strategy-pattern</w:t>
+        <w:spacing w:after="60"/>
+        <w:rPr>
+          <w:rFonts w:ascii="Helvetica" w:hAnsi="Helvetica"/>
+        </w:rPr>
+      </w:pPr>
+      <w:r>
+        <w:rPr>
+          <w:rFonts w:ascii="Helvetica" w:hAnsi="Helvetica"/>
+          <w:noProof/>
+        </w:rPr>
+        <mc:AlternateContent>
+          <mc:Choice Requires="wps">
+            <w:drawing>
+              <wp:anchor distT="0" distB="0" distL="114300" distR="114300" simplePos="0" relativeHeight="251670528" behindDoc="0" locked="0" layoutInCell="1" allowOverlap="1" wp14:anchorId="2B91DB8F" wp14:editId="7B4B9956">
+                <wp:simplePos x="0" y="0"/>
+                <wp:positionH relativeFrom="column">
+                  <wp:posOffset>3886200</wp:posOffset>
+                </wp:positionH>
+                <wp:positionV relativeFrom="paragraph">
+                  <wp:posOffset>134620</wp:posOffset>
+                </wp:positionV>
+                <wp:extent cx="0" cy="228600"/>
+                <wp:effectExtent l="0" t="0" r="25400" b="25400"/>
+                <wp:wrapNone/>
+                <wp:docPr id="7" name="Straight Connector 7"/>
+                <wp:cNvGraphicFramePr/>
+                <a:graphic xmlns:a="http://schemas.openxmlformats.org/drawingml/2006/main">
+                  <a:graphicData uri="http://schemas.microsoft.com/office/word/2010/wordprocessingShape">
+                    <wps:wsp>
+                      <wps:cNvCnPr/>
+                      <wps:spPr>
+                        <a:xfrm flipV="1">
+                          <a:off x="0" y="0"/>
+                          <a:ext cx="0" cy="228600"/>
+                        </a:xfrm>
+                        <a:prstGeom prst="line">
+                          <a:avLst/>
+                        </a:prstGeom>
+                        <a:ln w="6350" cmpd="sng">
+                          <a:solidFill>
+                            <a:srgbClr val="000000"/>
+                          </a:solidFill>
+                        </a:ln>
+                        <a:effectLst/>
+                      </wps:spPr>
+                      <wps:style>
+                        <a:lnRef idx="2">
+                          <a:schemeClr val="accent1"/>
+                        </a:lnRef>
+                        <a:fillRef idx="0">
+                          <a:schemeClr val="accent1"/>
+                        </a:fillRef>
+                        <a:effectRef idx="1">
+                          <a:schemeClr val="accent1"/>
+                        </a:effectRef>
+                        <a:fontRef idx="minor">
+                          <a:schemeClr val="tx1"/>
+                        </a:fontRef>
+                      </wps:style>
+                      <wps:bodyPr/>
+                    </wps:wsp>
+                  </a:graphicData>
+                </a:graphic>
+                <wp14:sizeRelH relativeFrom="margin">
+                  <wp14:pctWidth>0</wp14:pctWidth>
+                </wp14:sizeRelH>
+                <wp14:sizeRelV relativeFrom="margin">
+                  <wp14:pctHeight>0</wp14:pctHeight>
+                </wp14:sizeRelV>
+              </wp:anchor>
+            </w:drawing>
+          </mc:Choice>
+          <mc:Fallback>
+            <w:pict>
+              <v:line id="Straight Connector 7" o:spid="_x0000_s1026" style="position:absolute;flip:y;z-index:251670528;visibility:visible;mso-wrap-style:square;mso-width-percent:0;mso-height-percent:0;mso-wrap-distance-left:9pt;mso-wrap-distance-top:0;mso-wrap-distance-right:9pt;mso-wrap-distance-bottom:0;mso-position-horizontal:absolute;mso-position-horizontal-relative:text;mso-position-vertical:absolute;mso-position-vertical-relative:text;mso-width-percent:0;mso-height-percent:0;mso-width-relative:margin;mso-height-relative:margin" from="306pt,10.6pt" to="306pt,28.6pt" o:gfxdata="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" strokeweight=".5pt"/>
+            </w:pict>
+          </mc:Fallback>
+        </mc:AlternateContent>
+      </w:r>
+      <w:r>
+        <w:rPr>
+          <w:rFonts w:ascii="Helvetica" w:hAnsi="Helvetica"/>
+          <w:noProof/>
+        </w:rPr>
+        <mc:AlternateContent>
+          <mc:Choice Requires="wps">
+            <w:drawing>
+              <wp:anchor distT="0" distB="0" distL="114300" distR="114300" simplePos="0" relativeHeight="251668480" behindDoc="0" locked="0" layoutInCell="1" allowOverlap="1" wp14:anchorId="291BB2BE" wp14:editId="2D8424EE">
+                <wp:simplePos x="0" y="0"/>
+                <wp:positionH relativeFrom="column">
+                  <wp:posOffset>2628900</wp:posOffset>
+                </wp:positionH>
+                <wp:positionV relativeFrom="paragraph">
+                  <wp:posOffset>134620</wp:posOffset>
+                </wp:positionV>
+                <wp:extent cx="0" cy="228600"/>
+                <wp:effectExtent l="0" t="0" r="25400" b="25400"/>
+                <wp:wrapNone/>
+                <wp:docPr id="6" name="Straight Connector 6"/>
+                <wp:cNvGraphicFramePr/>
+                <a:graphic xmlns:a="http://schemas.openxmlformats.org/drawingml/2006/main">
+                  <a:graphicData uri="http://schemas.microsoft.com/office/word/2010/wordprocessingShape">
+                    <wps:wsp>
+                      <wps:cNvCnPr/>
+                      <wps:spPr>
+                        <a:xfrm flipV="1">
+                          <a:off x="0" y="0"/>
+                          <a:ext cx="0" cy="228600"/>
+                        </a:xfrm>
+                        <a:prstGeom prst="line">
+                          <a:avLst/>
+                        </a:prstGeom>
+                        <a:ln w="6350" cmpd="sng">
+                          <a:solidFill>
+                            <a:srgbClr val="000000"/>
+                          </a:solidFill>
+                        </a:ln>
+                        <a:effectLst/>
+                      </wps:spPr>
+                      <wps:style>
+                        <a:lnRef idx="2">
+                          <a:schemeClr val="accent1"/>
+                        </a:lnRef>
+                        <a:fillRef idx="0">
+                          <a:schemeClr val="accent1"/>
+                        </a:fillRef>
+                        <a:effectRef idx="1">
+                          <a:schemeClr val="accent1"/>
+                        </a:effectRef>
+                        <a:fontRef idx="minor">
+                          <a:schemeClr val="tx1"/>
+                        </a:fontRef>
+                      </wps:style>
+                      <wps:bodyPr/>
+                    </wps:wsp>
+                  </a:graphicData>
+                </a:graphic>
+                <wp14:sizeRelH relativeFrom="margin">
+                  <wp14:pctWidth>0</wp14:pctWidth>
+                </wp14:sizeRelH>
+                <wp14:sizeRelV relativeFrom="margin">
+                  <wp14:pctHeight>0</wp14:pctHeight>
+                </wp14:sizeRelV>
+              </wp:anchor>
+            </w:drawing>
+          </mc:Choice>
+          <mc:Fallback>
+            <w:pict>
+              <v:line id="Straight Connector 6" o:spid="_x0000_s1026" style="position:absolute;flip:y;z-index:251668480;visibility:visible;mso-wrap-style:square;mso-width-percent:0;mso-height-percent:0;mso-wrap-distance-left:9pt;mso-wrap-distance-top:0;mso-wrap-distance-right:9pt;mso-wrap-distance-bottom:0;mso-position-horizontal:absolute;mso-position-horizontal-relative:text;mso-position-vertical:absolute;mso-position-vertical-relative:text;mso-width-percent:0;mso-height-percent:0;mso-width-relative:margin;mso-height-relative:margin" from="207pt,10.6pt" to="207pt,28.6pt" o:gfxdata="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" strokeweight=".5pt"/>
+            </w:pict>
+          </mc:Fallback>
+        </mc:AlternateContent>
+      </w:r>
+      <w:r>
+        <w:rPr>
+          <w:rFonts w:ascii="Helvetica" w:hAnsi="Helvetica"/>
+          <w:noProof/>
+        </w:rPr>
+        <mc:AlternateContent>
+          <mc:Choice Requires="wps">
+            <w:drawing>
+              <wp:anchor distT="0" distB="0" distL="114300" distR="114300" simplePos="0" relativeHeight="251672576" behindDoc="0" locked="0" layoutInCell="1" allowOverlap="1" wp14:anchorId="0456FBF0" wp14:editId="373B5C2A">
+                <wp:simplePos x="0" y="0"/>
+                <wp:positionH relativeFrom="column">
+                  <wp:posOffset>2628900</wp:posOffset>
+                </wp:positionH>
+                <wp:positionV relativeFrom="paragraph">
+                  <wp:posOffset>134620</wp:posOffset>
+                </wp:positionV>
+                <wp:extent cx="1257300" cy="0"/>
+                <wp:effectExtent l="0" t="0" r="12700" b="25400"/>
+                <wp:wrapNone/>
+                <wp:docPr id="8" name="Straight Connector 8"/>
+                <wp:cNvGraphicFramePr/>
+                <a:graphic xmlns:a="http://schemas.openxmlformats.org/drawingml/2006/main">
+                  <a:graphicData uri="http://schemas.microsoft.com/office/word/2010/wordprocessingShape">
+                    <wps:wsp>
+                      <wps:cNvCnPr/>
+                      <wps:spPr>
+                        <a:xfrm>
+                          <a:off x="0" y="0"/>
+                          <a:ext cx="1257300" cy="0"/>
+                        </a:xfrm>
+                        <a:prstGeom prst="line">
+                          <a:avLst/>
+                        </a:prstGeom>
+                        <a:ln w="6350" cmpd="sng">
+                          <a:solidFill>
+                            <a:srgbClr val="000000"/>
+                          </a:solidFill>
+                        </a:ln>
+                        <a:effectLst/>
+                      </wps:spPr>
+                      <wps:style>
+                        <a:lnRef idx="2">
+                          <a:schemeClr val="accent1"/>
+                        </a:lnRef>
+                        <a:fillRef idx="0">
+                          <a:schemeClr val="accent1"/>
+                        </a:fillRef>
+                        <a:effectRef idx="1">
+                          <a:schemeClr val="accent1"/>
+                        </a:effectRef>
+                        <a:fontRef idx="minor">
+                          <a:schemeClr val="tx1"/>
+                        </a:fontRef>
+                      </wps:style>
+                      <wps:bodyPr/>
+                    </wps:wsp>
+                  </a:graphicData>
+                </a:graphic>
+                <wp14:sizeRelH relativeFrom="margin">
+                  <wp14:pctWidth>0</wp14:pctWidth>
+                </wp14:sizeRelH>
+              </wp:anchor>
+            </w:drawing>
+          </mc:Choice>
+          <mc:Fallback>
+            <w:pict>
+              <v:line id="Straight Connector 8" o:spid="_x0000_s1026" style="position:absolute;z-index:251672576;visibility:visible;mso-wrap-style:square;mso-width-percent:0;mso-wrap-distance-left:9pt;mso-wrap-distance-top:0;mso-wrap-distance-right:9pt;mso-wrap-distance-bottom:0;mso-position-horizontal:absolute;mso-position-horizontal-relative:text;mso-position-vertical:absolute;mso-position-vertical-relative:text;mso-width-percent:0;mso-width-relative:margin" from="207pt,10.6pt" to="306pt,10.6pt" o:gfxdata="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" strokeweight=".5pt"/>
+            </w:pict>
+          </mc:Fallback>
+        </mc:AlternateContent>
       </w:r>
     </w:p>
     <w:p>
       <w:pPr>
-        <w:pStyle w:val="ListParagraph"/>
-        <w:numPr>
-          <w:ilvl w:val="0"/>
-          <w:numId w:val="2"/>
-        </w:numPr>
-        <w:rPr>
-          <w:rFonts w:ascii="Helvetica" w:hAnsi="Helvetica"/>
-        </w:rPr>
-      </w:pPr>
-      <w:r>
-        <w:rPr>
-          <w:rFonts w:ascii="Helvetica" w:hAnsi="Helvetica"/>
-        </w:rPr>
-        <w:t>http://game-engineering.blogspot.com.tr/2008/07/bridge-pattern-vs-strategy-pattern.html</w:t>
-      </w:r>
+        <w:spacing w:after="60"/>
+        <w:rPr>
+          <w:rFonts w:ascii="Helvetica" w:hAnsi="Helvetica"/>
+        </w:rPr>
+      </w:pPr>
     </w:p>
     <w:p>
       <w:pPr>
-        <w:pStyle w:val="ListParagraph"/>
-        <w:numPr>
-          <w:ilvl w:val="0"/>
-          <w:numId w:val="2"/>
-        </w:numPr>
-        <w:rPr>
-          <w:rFonts w:ascii="Helvetica" w:hAnsi="Helvetica"/>
-        </w:rPr>
-      </w:pPr>
-      <w:r>
-        <w:rPr>
-          <w:rFonts w:ascii="Helvetica" w:hAnsi="Helvetica"/>
-        </w:rPr>
-        <w:t>bridge pattern is for structural abstraction</w:t>
-      </w:r>
-      <w:r>
-        <w:rPr>
-          <w:rFonts w:ascii="Helvetica" w:hAnsi="Helvetica"/>
-        </w:rPr>
-        <w:t xml:space="preserve"> (eg. hiding away implementation details and having no compilation dependency in the main class)</w:t>
+        <w:spacing w:after="60"/>
+        <w:rPr>
+          <w:rFonts w:ascii="Helvetica" w:hAnsi="Helvetica"/>
+        </w:rPr>
+      </w:pPr>
+      <w:r>
+        <w:rPr>
+          <w:rFonts w:ascii="Helvetica" w:hAnsi="Helvetica"/>
+          <w:noProof/>
+        </w:rPr>
+        <mc:AlternateContent>
+          <mc:Choice Requires="wps">
+            <w:drawing>
+              <wp:anchor distT="0" distB="0" distL="114300" distR="114300" simplePos="0" relativeHeight="251663360" behindDoc="0" locked="0" layoutInCell="1" allowOverlap="1" wp14:anchorId="77B29AED" wp14:editId="3224A7C8">
+                <wp:simplePos x="0" y="0"/>
+                <wp:positionH relativeFrom="column">
+                  <wp:posOffset>1943100</wp:posOffset>
+                </wp:positionH>
+                <wp:positionV relativeFrom="paragraph">
+                  <wp:posOffset>42545</wp:posOffset>
+                </wp:positionV>
+                <wp:extent cx="1028700" cy="342900"/>
+                <wp:effectExtent l="0" t="0" r="38100" b="38100"/>
+                <wp:wrapThrough wrapText="bothSides">
+                  <wp:wrapPolygon edited="0">
+                    <wp:start x="0" y="0"/>
+                    <wp:lineTo x="0" y="22400"/>
+                    <wp:lineTo x="21867" y="22400"/>
+                    <wp:lineTo x="21867" y="0"/>
+                    <wp:lineTo x="0" y="0"/>
+                  </wp:wrapPolygon>
+                </wp:wrapThrough>
+                <wp:docPr id="3" name="Rectangle 3"/>
+                <wp:cNvGraphicFramePr/>
+                <a:graphic xmlns:a="http://schemas.openxmlformats.org/drawingml/2006/main">
+                  <a:graphicData uri="http://schemas.microsoft.com/office/word/2010/wordprocessingShape">
+                    <wps:wsp>
+                      <wps:cNvSpPr/>
+                      <wps:spPr>
+                        <a:xfrm>
+                          <a:off x="0" y="0"/>
+                          <a:ext cx="1028700" cy="342900"/>
+                        </a:xfrm>
+                        <a:prstGeom prst="rect">
+                          <a:avLst/>
+                        </a:prstGeom>
+                        <a:ln w="3175" cmpd="sng"/>
+                      </wps:spPr>
+                      <wps:style>
+                        <a:lnRef idx="2">
+                          <a:schemeClr val="dk1"/>
+                        </a:lnRef>
+                        <a:fillRef idx="1">
+                          <a:schemeClr val="lt1"/>
+                        </a:fillRef>
+                        <a:effectRef idx="0">
+                          <a:schemeClr val="dk1"/>
+                        </a:effectRef>
+                        <a:fontRef idx="minor">
+                          <a:schemeClr val="dk1"/>
+                        </a:fontRef>
+                      </wps:style>
+                      <wps:txbx>
+                        <w:txbxContent>
+                          <w:p>
+                            <w:pPr>
+                              <w:jc w:val="center"/>
+                            </w:pPr>
+                            <w:r>
+                              <w:t>SLC</w:t>
+                            </w:r>
+                          </w:p>
+                        </w:txbxContent>
+                      </wps:txbx>
+                      <wps:bodyPr rot="0" spcFirstLastPara="0" vertOverflow="overflow" horzOverflow="overflow" vert="horz" wrap="square" lIns="91440" tIns="45720" rIns="91440" bIns="45720" numCol="1" spcCol="0" rtlCol="0" fromWordArt="0" anchor="ctr" anchorCtr="0" forceAA="0" compatLnSpc="1">
+                        <a:prstTxWarp prst="textNoShape">
+                          <a:avLst/>
+                        </a:prstTxWarp>
+                        <a:noAutofit/>
+                      </wps:bodyPr>
+                    </wps:wsp>
+                  </a:graphicData>
+                </a:graphic>
+                <wp14:sizeRelH relativeFrom="margin">
+                  <wp14:pctWidth>0</wp14:pctWidth>
+                </wp14:sizeRelH>
+                <wp14:sizeRelV relativeFrom="margin">
+                  <wp14:pctHeight>0</wp14:pctHeight>
+                </wp14:sizeRelV>
+              </wp:anchor>
+            </w:drawing>
+          </mc:Choice>
+          <mc:Fallback>
+            <w:pict>
+              <v:rect id="Rectangle 3" o:spid="_x0000_s1029" style="position:absolute;margin-left:153pt;margin-top:3.35pt;width:81pt;height:27pt;z-index:251663360;visibility:visible;mso-wrap-style:square;mso-width-percent:0;mso-height-percent:0;mso-wrap-distance-left:9pt;mso-wrap-distance-top:0;mso-wrap-distance-right:9pt;mso-wrap-distance-bottom:0;mso-position-horizontal:absolute;mso-position-horizontal-relative:text;mso-position-vertical:absolute;mso-position-vertical-relative:text;mso-width-percent:0;mso-height-percent:0;mso-width-relative:margin;mso-height-relative:margin;v-text-anchor:middle" o:gfxdata="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" fillcolor="white [3201]" strokecolor="black [3200]" strokeweight=".25pt">
+                <v:textbox>
+                  <w:txbxContent>
+                    <w:p>
+                      <w:pPr>
+                        <w:jc w:val="center"/>
+                      </w:pPr>
+                      <w:r>
+                        <w:t>SLC</w:t>
+                      </w:r>
+                    </w:p>
+                  </w:txbxContent>
+                </v:textbox>
+                <w10:wrap type="through"/>
+              </v:rect>
+            </w:pict>
+          </mc:Fallback>
+        </mc:AlternateContent>
+      </w:r>
+      <w:r>
+        <w:rPr>
+          <w:rFonts w:ascii="Helvetica" w:hAnsi="Helvetica"/>
+          <w:noProof/>
+        </w:rPr>
+        <mc:AlternateContent>
+          <mc:Choice Requires="wps">
+            <w:drawing>
+              <wp:anchor distT="0" distB="0" distL="114300" distR="114300" simplePos="0" relativeHeight="251665408" behindDoc="0" locked="0" layoutInCell="1" allowOverlap="1" wp14:anchorId="20B6D37E" wp14:editId="5C1EC2EF">
+                <wp:simplePos x="0" y="0"/>
+                <wp:positionH relativeFrom="column">
+                  <wp:posOffset>3543300</wp:posOffset>
+                </wp:positionH>
+                <wp:positionV relativeFrom="paragraph">
+                  <wp:posOffset>42545</wp:posOffset>
+                </wp:positionV>
+                <wp:extent cx="1028700" cy="342900"/>
+                <wp:effectExtent l="0" t="0" r="38100" b="38100"/>
+                <wp:wrapThrough wrapText="bothSides">
+                  <wp:wrapPolygon edited="0">
+                    <wp:start x="0" y="0"/>
+                    <wp:lineTo x="0" y="22400"/>
+                    <wp:lineTo x="21867" y="22400"/>
+                    <wp:lineTo x="21867" y="0"/>
+                    <wp:lineTo x="0" y="0"/>
+                  </wp:wrapPolygon>
+                </wp:wrapThrough>
+                <wp:docPr id="4" name="Rectangle 4"/>
+                <wp:cNvGraphicFramePr/>
+                <a:graphic xmlns:a="http://schemas.openxmlformats.org/drawingml/2006/main">
+                  <a:graphicData uri="http://schemas.microsoft.com/office/word/2010/wordprocessingShape">
+                    <wps:wsp>
+                      <wps:cNvSpPr/>
+                      <wps:spPr>
+                        <a:xfrm>
+                          <a:off x="0" y="0"/>
+                          <a:ext cx="1028700" cy="342900"/>
+                        </a:xfrm>
+                        <a:prstGeom prst="rect">
+                          <a:avLst/>
+                        </a:prstGeom>
+                        <a:ln w="3175" cmpd="sng"/>
+                      </wps:spPr>
+                      <wps:style>
+                        <a:lnRef idx="2">
+                          <a:schemeClr val="dk1"/>
+                        </a:lnRef>
+                        <a:fillRef idx="1">
+                          <a:schemeClr val="lt1"/>
+                        </a:fillRef>
+                        <a:effectRef idx="0">
+                          <a:schemeClr val="dk1"/>
+                        </a:effectRef>
+                        <a:fontRef idx="minor">
+                          <a:schemeClr val="dk1"/>
+                        </a:fontRef>
+                      </wps:style>
+                      <wps:txbx>
+                        <w:txbxContent>
+                          <w:p>
+                            <w:pPr>
+                              <w:jc w:val="center"/>
+                            </w:pPr>
+                            <w:r>
+                              <w:t>NeedlesHall</w:t>
+                            </w:r>
+                          </w:p>
+                          <w:p/>
+                        </w:txbxContent>
+                      </wps:txbx>
+                      <wps:bodyPr rot="0" spcFirstLastPara="0" vertOverflow="overflow" horzOverflow="overflow" vert="horz" wrap="square" lIns="91440" tIns="45720" rIns="91440" bIns="45720" numCol="1" spcCol="0" rtlCol="0" fromWordArt="0" anchor="ctr" anchorCtr="0" forceAA="0" compatLnSpc="1">
+                        <a:prstTxWarp prst="textNoShape">
+                          <a:avLst/>
+                        </a:prstTxWarp>
+                        <a:noAutofit/>
+                      </wps:bodyPr>
+                    </wps:wsp>
+                  </a:graphicData>
+                </a:graphic>
+                <wp14:sizeRelH relativeFrom="margin">
+                  <wp14:pctWidth>0</wp14:pctWidth>
+                </wp14:sizeRelH>
+                <wp14:sizeRelV relativeFrom="margin">
+                  <wp14:pctHeight>0</wp14:pctHeight>
+                </wp14:sizeRelV>
+              </wp:anchor>
+            </w:drawing>
+          </mc:Choice>
+          <mc:Fallback>
+            <w:pict>
+              <v:rect id="Rectangle 4" o:spid="_x0000_s1030" style="position:absolute;margin-left:279pt;margin-top:3.35pt;width:81pt;height:27pt;z-index:251665408;visibility:visible;mso-wrap-style:square;mso-width-percent:0;mso-height-percent:0;mso-wrap-distance-left:9pt;mso-wrap-distance-top:0;mso-wrap-distance-right:9pt;mso-wrap-distance-bottom:0;mso-position-horizontal:absolute;mso-position-horizontal-relative:text;mso-position-vertical:absolute;mso-position-vertical-relative:text;mso-width-percent:0;mso-height-percent:0;mso-width-relative:margin;mso-height-relative:margin;v-text-anchor:middle" o:gfxdata="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" fillcolor="white [3201]" strokecolor="black [3200]" strokeweight=".25pt">
+                <v:textbox>
+                  <w:txbxContent>
+                    <w:p>
+                      <w:pPr>
+                        <w:jc w:val="center"/>
+                      </w:pPr>
+                      <w:r>
+                        <w:t>NeedlesHall</w:t>
+                      </w:r>
+                    </w:p>
+                    <w:p/>
+                  </w:txbxContent>
+                </v:textbox>
+                <w10:wrap type="through"/>
+              </v:rect>
+            </w:pict>
+          </mc:Fallback>
+        </mc:AlternateContent>
       </w:r>
     </w:p>
     <w:p>
       <w:pPr>
-        <w:rPr>
-          <w:rFonts w:ascii="Helvetica" w:hAnsi="Helvetica"/>
-        </w:rPr>
-      </w:pPr>
-      <w:r>
-        <w:rPr>
-          <w:rFonts w:ascii="Helvetica" w:hAnsi="Helvetica"/>
-          <w:b/>
-        </w:rPr>
-        <w:t>Question:</w:t>
-      </w:r>
-      <w:r>
-        <w:rPr>
-          <w:rFonts w:ascii="Helvetica" w:hAnsi="Helvetica"/>
-        </w:rPr>
-        <w:t xml:space="preserve"> Is the Decorator Pattern a good pattern to use when implementing Improvements? Why or why not?</w:t>
-      </w:r>
+        <w:spacing w:after="60"/>
+        <w:rPr>
+          <w:rFonts w:ascii="Helvetica" w:hAnsi="Helvetica"/>
+        </w:rPr>
+      </w:pPr>
     </w:p>
     <w:p>
       <w:pPr>
-        <w:rPr>
-          <w:rFonts w:ascii="Helvetica" w:hAnsi="Helvetica"/>
-        </w:rPr>
-      </w:pPr>
-      <w:r>
-        <w:rPr>
-          <w:rFonts w:ascii="Helvetica" w:hAnsi="Helvetica"/>
-        </w:rPr>
-        <w:t xml:space="preserve">In this circumstance, the Decorator Pattern would </w:t>
-      </w:r>
-      <w:r>
-        <w:rPr>
-          <w:rFonts w:ascii="Helvetica" w:hAnsi="Helvetica"/>
-        </w:rPr>
-        <w:t>not be benefitial to implement</w:t>
-      </w:r>
-      <w:r>
-        <w:rPr>
-          <w:rFonts w:ascii="Helvetica" w:hAnsi="Helvetica"/>
-        </w:rPr>
-        <w:t>.</w:t>
+        <w:spacing w:after="60"/>
+        <w:rPr>
+          <w:rFonts w:ascii="Helvetica" w:hAnsi="Helvetica"/>
+        </w:rPr>
+      </w:pPr>
+      <w:r>
+        <w:rPr>
+          <w:rFonts w:ascii="Helvetica" w:hAnsi="Helvetica"/>
+          <w:b/>
+        </w:rPr>
+        <w:t>3.</w:t>
       </w:r>
       <w:r>
         <w:rPr>
@@ -1520,56 +2724,9 @@
       <w:r>
         <w:rPr>
           <w:rFonts w:ascii="Helvetica" w:hAnsi="Helvetica"/>
-        </w:rPr>
-        <w:t>Although</w:t>
-      </w:r>
-      <w:r>
-        <w:rPr>
-          <w:rFonts w:ascii="Helvetica" w:hAnsi="Helvetica"/>
-        </w:rPr>
-        <w:t xml:space="preserve"> the improvements add functio</w:t>
-      </w:r>
-      <w:r>
-        <w:rPr>
-          <w:rFonts w:ascii="Helvetica" w:hAnsi="Helvetica"/>
-        </w:rPr>
-        <w:t>nality during runtime</w:t>
-      </w:r>
-      <w:r>
-        <w:rPr>
-          <w:rFonts w:ascii="Helvetica" w:hAnsi="Helvetica"/>
-        </w:rPr>
-        <w:t xml:space="preserve">, </w:t>
-      </w:r>
-      <w:r>
-        <w:rPr>
-          <w:rFonts w:ascii="Helvetica" w:hAnsi="Helvetica"/>
-        </w:rPr>
-        <w:t>they are minor</w:t>
-      </w:r>
-      <w:r>
-        <w:rPr>
-          <w:rFonts w:ascii="Helvetica" w:hAnsi="Helvetica"/>
-        </w:rPr>
-        <w:t xml:space="preserve"> changes that are </w:t>
-      </w:r>
-      <w:r>
-        <w:rPr>
-          <w:rFonts w:ascii="Helvetica" w:hAnsi="Helvetica"/>
-        </w:rPr>
-        <w:t>simple to implement without it</w:t>
-      </w:r>
-      <w:r>
-        <w:rPr>
-          <w:rFonts w:ascii="Helvetica" w:hAnsi="Helvetica"/>
-        </w:rPr>
-        <w:t>, where</w:t>
-      </w:r>
-      <w:r>
-        <w:rPr>
-          <w:rFonts w:ascii="Helvetica" w:hAnsi="Helvetica"/>
-        </w:rPr>
-        <w:t xml:space="preserve"> </w:t>
+          <w:b/>
+        </w:rPr>
+        <w:t>What could you do to ensure there are never more than 4 Roll Up the Rims cups?</w:t>
       </w:r>
     </w:p>
     <w:p>
@@ -1578,139 +2735,562 @@
           <w:rFonts w:ascii="Helvetica" w:hAnsi="Helvetica"/>
         </w:rPr>
       </w:pPr>
+      <w:r>
+        <w:rPr>
+          <w:rFonts w:ascii="Helvetica" w:hAnsi="Helvetica"/>
+        </w:rPr>
+        <w:tab/>
+      </w:r>
+      <w:r>
+        <w:rPr>
+          <w:rFonts w:ascii="Helvetica" w:hAnsi="Helvetica"/>
+        </w:rPr>
+        <w:t>In order to ensure a maximum of 4 Roll Up the Rim cups, a static integer counter can be used in the Roll Up the Rim cup class to count the number of cups as they’re being created.</w:t>
+      </w:r>
+      <w:r>
+        <w:rPr>
+          <w:rFonts w:ascii="Helvetica" w:hAnsi="Helvetica"/>
+        </w:rPr>
+        <w:t xml:space="preserve"> Before creating a new cup, the constructor will </w:t>
+      </w:r>
+      <w:r>
+        <w:rPr>
+          <w:rFonts w:ascii="Helvetica" w:hAnsi="Helvetica"/>
+        </w:rPr>
+        <w:t xml:space="preserve">verify </w:t>
+      </w:r>
+      <w:r>
+        <w:rPr>
+          <w:rFonts w:ascii="Helvetica" w:hAnsi="Helvetica"/>
+        </w:rPr>
+        <w:t>whether or not</w:t>
+      </w:r>
+      <w:r>
+        <w:rPr>
+          <w:rFonts w:ascii="Helvetica" w:hAnsi="Helvetica"/>
+        </w:rPr>
+        <w:t xml:space="preserve"> </w:t>
+      </w:r>
+      <w:r>
+        <w:rPr>
+          <w:rFonts w:ascii="Helvetica" w:hAnsi="Helvetica"/>
+        </w:rPr>
+        <w:t xml:space="preserve">the </w:t>
+      </w:r>
+      <w:r>
+        <w:rPr>
+          <w:rFonts w:ascii="Helvetica" w:hAnsi="Helvetica"/>
+        </w:rPr>
+        <w:t>maximum number of cups</w:t>
+      </w:r>
+      <w:r>
+        <w:rPr>
+          <w:rFonts w:ascii="Helvetica" w:hAnsi="Helvetica"/>
+        </w:rPr>
+        <w:t xml:space="preserve"> are</w:t>
+      </w:r>
+      <w:r>
+        <w:rPr>
+          <w:rFonts w:ascii="Helvetica" w:hAnsi="Helvetica"/>
+        </w:rPr>
+        <w:t xml:space="preserve"> in </w:t>
+      </w:r>
+      <w:r>
+        <w:rPr>
+          <w:rFonts w:ascii="Helvetica" w:hAnsi="Helvetica"/>
+        </w:rPr>
+        <w:t xml:space="preserve">already in </w:t>
+      </w:r>
+      <w:r>
+        <w:rPr>
+          <w:rFonts w:ascii="Helvetica" w:hAnsi="Helvetica"/>
+        </w:rPr>
+        <w:t>play</w:t>
+      </w:r>
+      <w:r>
+        <w:rPr>
+          <w:rFonts w:ascii="Helvetica" w:hAnsi="Helvetica"/>
+        </w:rPr>
+        <w:t>,</w:t>
+      </w:r>
+      <w:r>
+        <w:rPr>
+          <w:rFonts w:ascii="Helvetica" w:hAnsi="Helvetica"/>
+        </w:rPr>
+        <w:t xml:space="preserve"> and</w:t>
+      </w:r>
+      <w:r>
+        <w:rPr>
+          <w:rFonts w:ascii="Helvetica" w:hAnsi="Helvetica"/>
+        </w:rPr>
+        <w:t xml:space="preserve"> only if there are less than four cups will a new </w:t>
+      </w:r>
+      <w:r>
+        <w:rPr>
+          <w:rFonts w:ascii="Helvetica" w:hAnsi="Helvetica"/>
+        </w:rPr>
+        <w:t>one</w:t>
+      </w:r>
+      <w:r>
+        <w:rPr>
+          <w:rFonts w:ascii="Helvetica" w:hAnsi="Helvetica"/>
+        </w:rPr>
+        <w:t xml:space="preserve"> object be created.</w:t>
+      </w:r>
+      <w:r>
+        <w:rPr>
+          <w:rFonts w:ascii="Helvetica" w:hAnsi="Helvetica"/>
+        </w:rPr>
+        <w:t xml:space="preserve"> </w:t>
+      </w:r>
+      <w:r>
+        <w:rPr>
+          <w:rFonts w:ascii="Helvetica" w:hAnsi="Helvetica"/>
+        </w:rPr>
+        <w:t>Furthermore, when a cup is deleted</w:t>
+      </w:r>
+      <w:r>
+        <w:rPr>
+          <w:rFonts w:ascii="Helvetica" w:hAnsi="Helvetica"/>
+        </w:rPr>
+        <w:t xml:space="preserve"> the counter will be </w:t>
+      </w:r>
+      <w:r>
+        <w:rPr>
+          <w:rFonts w:ascii="Helvetica" w:hAnsi="Helvetica"/>
+        </w:rPr>
+        <w:t>decremented to maintain an accur</w:t>
+      </w:r>
+      <w:r>
+        <w:rPr>
+          <w:rFonts w:ascii="Helvetica" w:hAnsi="Helvetica"/>
+        </w:rPr>
+        <w:t xml:space="preserve">ate </w:t>
+      </w:r>
+      <w:r>
+        <w:rPr>
+          <w:rFonts w:ascii="Helvetica" w:hAnsi="Helvetica"/>
+        </w:rPr>
+        <w:t>number of active cups.</w:t>
+      </w:r>
+      <w:r>
+        <w:rPr>
+          <w:rFonts w:ascii="Helvetica" w:hAnsi="Helvetica"/>
+        </w:rPr>
+        <w:t xml:space="preserve"> </w:t>
+      </w:r>
     </w:p>
     <w:p>
       <w:pPr>
         <w:rPr>
           <w:rFonts w:ascii="Helvetica" w:hAnsi="Helvetica"/>
-        </w:rPr>
-      </w:pPr>
-      <w:r>
-        <w:rPr>
-          <w:rFonts w:ascii="Helvetica" w:hAnsi="Helvetica"/>
-        </w:rPr>
-        <w:t>First of all, adding improvements changes</w:t>
-      </w:r>
-      <w:r>
-        <w:rPr>
-          <w:rFonts w:ascii="Helvetica" w:hAnsi="Helvetica"/>
-        </w:rPr>
-        <w:t xml:space="preserve"> the text display, by adding ‘I’</w:t>
-      </w:r>
-      <w:r>
-        <w:rPr>
-          <w:rFonts w:ascii="Helvetica" w:hAnsi="Helvetica"/>
-        </w:rPr>
-        <w:t xml:space="preserve"> to a property </w:t>
-      </w:r>
-      <w:r>
-        <w:rPr>
-          <w:rFonts w:ascii="Helvetica" w:hAnsi="Helvetica"/>
-        </w:rPr>
-        <w:t>to represent each improvement. However, each</w:t>
-      </w:r>
-      <w:r>
-        <w:rPr>
-          <w:rFonts w:ascii="Helvetica" w:hAnsi="Helvetica"/>
-        </w:rPr>
-        <w:t xml:space="preserve"> improvement can be represented in the same way, so a counter for the number of implementations would suffice. Finally</w:t>
-      </w:r>
-      <w:r>
-        <w:rPr>
-          <w:rFonts w:ascii="Helvetica" w:hAnsi="Helvetica"/>
-        </w:rPr>
-        <w:t xml:space="preserve">, the number of improvements </w:t>
-      </w:r>
-      <w:r>
-        <w:rPr>
-          <w:rFonts w:ascii="Helvetica" w:hAnsi="Helvetica"/>
-        </w:rPr>
-        <w:t xml:space="preserve">changes the tuition of the property. </w:t>
-      </w:r>
-      <w:r>
-        <w:rPr>
-          <w:rFonts w:ascii="Helvetica" w:hAnsi="Helvetica"/>
-        </w:rPr>
-        <w:t xml:space="preserve">This feature is also easy to implement without the use of the design pattern, since </w:t>
-      </w:r>
+          <w:b/>
+        </w:rPr>
+      </w:pPr>
     </w:p>
     <w:p>
       <w:pPr>
-        <w:rPr>
-          <w:rFonts w:ascii="Helvetica" w:hAnsi="Helvetica"/>
-        </w:rPr>
-      </w:pPr>
+        <w:spacing w:after="60"/>
+        <w:rPr>
+          <w:rFonts w:ascii="Helvetica" w:hAnsi="Helvetica"/>
+        </w:rPr>
+      </w:pPr>
+      <w:r>
+        <w:rPr>
+          <w:rFonts w:ascii="Helvetica" w:hAnsi="Helvetica"/>
+          <w:b/>
+        </w:rPr>
+        <w:t>4.</w:t>
+      </w:r>
+      <w:r>
+        <w:rPr>
+          <w:rFonts w:ascii="Helvetica" w:hAnsi="Helvetica"/>
+        </w:rPr>
+        <w:t xml:space="preserve"> </w:t>
+      </w:r>
+      <w:r>
+        <w:rPr>
+          <w:rFonts w:ascii="Helvetica" w:hAnsi="Helvetica"/>
+          <w:b/>
+        </w:rPr>
+        <w:t>Research the Strategy Design Pattern. Consider the Strategy and Bridge design patterns, would either be useful in implementing computer players with different levels of difficulty/intelligence?</w:t>
+      </w:r>
     </w:p>
     <w:p>
       <w:pPr>
-        <w:pStyle w:val="ListParagraph"/>
-        <w:numPr>
-          <w:ilvl w:val="0"/>
-          <w:numId w:val="2"/>
-        </w:numPr>
-        <w:rPr>
-          <w:rFonts w:ascii="Helvetica" w:hAnsi="Helvetica"/>
-        </w:rPr>
-      </w:pPr>
-      <w:r>
-        <w:rPr>
-          <w:rFonts w:ascii="Helvetica" w:hAnsi="Helvetica"/>
-        </w:rPr>
-        <w:t>No</w:t>
+        <w:rPr>
+          <w:rFonts w:ascii="Helvetica" w:hAnsi="Helvetica"/>
+        </w:rPr>
+      </w:pPr>
+      <w:r>
+        <w:rPr>
+          <w:rFonts w:ascii="Helvetica" w:hAnsi="Helvetica"/>
+        </w:rPr>
+        <w:tab/>
+        <w:t xml:space="preserve">The </w:t>
+      </w:r>
+      <w:r>
+        <w:rPr>
+          <w:rFonts w:ascii="Helvetica" w:hAnsi="Helvetica"/>
+        </w:rPr>
+        <w:t>Strategy Design Pattern would be an</w:t>
+      </w:r>
+      <w:r>
+        <w:rPr>
+          <w:rFonts w:ascii="Helvetica" w:hAnsi="Helvetica"/>
+        </w:rPr>
+        <w:t xml:space="preserve"> effective pattern in the implemen</w:t>
+      </w:r>
+      <w:r>
+        <w:rPr>
+          <w:rFonts w:ascii="Helvetica" w:hAnsi="Helvetica"/>
+        </w:rPr>
+        <w:t xml:space="preserve">tation of </w:t>
+      </w:r>
+      <w:r>
+        <w:rPr>
+          <w:rFonts w:ascii="Helvetica" w:hAnsi="Helvetica"/>
+        </w:rPr>
+        <w:t xml:space="preserve">a </w:t>
+      </w:r>
+      <w:r>
+        <w:rPr>
+          <w:rFonts w:ascii="Helvetica" w:hAnsi="Helvetica"/>
+        </w:rPr>
+        <w:t>computer player with different le</w:t>
+      </w:r>
+      <w:r>
+        <w:rPr>
+          <w:rFonts w:ascii="Helvetica" w:hAnsi="Helvetica"/>
+        </w:rPr>
+        <w:t>vels of difficulty/intelligence since its main purpose is to abstract the behaviour of a class. In this case,</w:t>
+      </w:r>
+      <w:r>
+        <w:rPr>
+          <w:rFonts w:ascii="Helvetica" w:hAnsi="Helvetica"/>
+        </w:rPr>
+        <w:t xml:space="preserve"> we would be abstracting the</w:t>
+      </w:r>
+      <w:r>
+        <w:rPr>
+          <w:rFonts w:ascii="Helvetica" w:hAnsi="Helvetica"/>
+        </w:rPr>
+        <w:t xml:space="preserve"> parts of the</w:t>
+      </w:r>
+      <w:r>
+        <w:rPr>
+          <w:rFonts w:ascii="Helvetica" w:hAnsi="Helvetica"/>
+        </w:rPr>
+        <w:t xml:space="preserve"> behaviour of the computer player in separate classes</w:t>
+      </w:r>
+      <w:r>
+        <w:rPr>
+          <w:rFonts w:ascii="Helvetica" w:hAnsi="Helvetica"/>
+        </w:rPr>
+        <w:t>, each corresponding to the different levels</w:t>
+      </w:r>
+      <w:r>
+        <w:rPr>
+          <w:rFonts w:ascii="Helvetica" w:hAnsi="Helvetica"/>
+        </w:rPr>
+        <w:t>. At run</w:t>
+      </w:r>
+      <w:r>
+        <w:rPr>
+          <w:rFonts w:ascii="Helvetica" w:hAnsi="Helvetica"/>
+        </w:rPr>
+        <w:t>-</w:t>
+      </w:r>
+      <w:r>
+        <w:rPr>
+          <w:rFonts w:ascii="Helvetica" w:hAnsi="Helvetica"/>
+        </w:rPr>
+        <w:t>time, we would be able to</w:t>
+      </w:r>
+      <w:r>
+        <w:rPr>
+          <w:rFonts w:ascii="Helvetica" w:hAnsi="Helvetica"/>
+        </w:rPr>
+        <w:t xml:space="preserve"> select </w:t>
+      </w:r>
+      <w:r>
+        <w:rPr>
+          <w:rFonts w:ascii="Helvetica" w:hAnsi="Helvetica"/>
+        </w:rPr>
+        <w:t xml:space="preserve">which of </w:t>
+      </w:r>
+      <w:r>
+        <w:rPr>
+          <w:rFonts w:ascii="Helvetica" w:hAnsi="Helvetica"/>
+        </w:rPr>
+        <w:t>the different classes to execute</w:t>
+      </w:r>
+      <w:r>
+        <w:rPr>
+          <w:rFonts w:ascii="Helvetica" w:hAnsi="Helvetica"/>
+        </w:rPr>
+        <w:t xml:space="preserve"> based on</w:t>
+      </w:r>
+      <w:r>
+        <w:rPr>
+          <w:rFonts w:ascii="Helvetica" w:hAnsi="Helvetica"/>
+        </w:rPr>
+        <w:t xml:space="preserve"> which level was selected.</w:t>
+      </w:r>
+      <w:r>
+        <w:rPr>
+          <w:rFonts w:ascii="Helvetica" w:hAnsi="Helvetica"/>
+        </w:rPr>
+        <w:t xml:space="preserve"> </w:t>
+      </w:r>
+      <w:r>
+        <w:rPr>
+          <w:rFonts w:ascii="Helvetica" w:hAnsi="Helvetica"/>
+        </w:rPr>
+        <w:t xml:space="preserve">This pattern would be more useful </w:t>
+      </w:r>
+      <w:r>
+        <w:rPr>
+          <w:rFonts w:ascii="Helvetica" w:hAnsi="Helvetica"/>
+        </w:rPr>
+        <w:t>than the Bridge Pattern since the Bridge Pattern</w:t>
+      </w:r>
+      <w:r>
+        <w:rPr>
+          <w:rFonts w:ascii="Helvetica" w:hAnsi="Helvetica"/>
+        </w:rPr>
+        <w:t xml:space="preserve"> is used more for structural a</w:t>
+      </w:r>
+      <w:r>
+        <w:rPr>
+          <w:rFonts w:ascii="Helvetica" w:hAnsi="Helvetica"/>
+        </w:rPr>
+        <w:t>bstraction with the purpose of having the implementation and interface separately</w:t>
+      </w:r>
+      <w:r>
+        <w:rPr>
+          <w:rFonts w:ascii="Helvetica" w:hAnsi="Helvetica"/>
+        </w:rPr>
+        <w:t>.</w:t>
       </w:r>
     </w:p>
     <w:p>
       <w:pPr>
-        <w:pStyle w:val="ListParagraph"/>
-        <w:numPr>
-          <w:ilvl w:val="0"/>
-          <w:numId w:val="2"/>
-        </w:numPr>
-        <w:rPr>
-          <w:rFonts w:ascii="Helvetica" w:hAnsi="Helvetica"/>
-        </w:rPr>
-      </w:pPr>
-      <w:r>
-        <w:rPr>
-          <w:rFonts w:ascii="Helvetica" w:hAnsi="Helvetica"/>
-        </w:rPr>
-        <w:t>While the improvements add functionality at run-time, all improvements are minor, and have little need for change (only a small change the</w:t>
-      </w:r>
-      <w:r>
-        <w:rPr>
-          <w:rFonts w:ascii="Helvetica" w:hAnsi="Helvetica"/>
-        </w:rPr>
-        <w:t xml:space="preserve"> the text display (I)</w:t>
-      </w:r>
-      <w:r>
-        <w:rPr>
-          <w:rFonts w:ascii="Helvetica" w:hAnsi="Helvetica"/>
-        </w:rPr>
-        <w:t xml:space="preserve"> and of the tuition) -&gt; much simpler to keep track of the improvements all together (a counter for the number of improvements applied)</w:t>
-      </w:r>
+        <w:spacing w:after="60"/>
+        <w:rPr>
+          <w:rFonts w:ascii="Helvetica" w:hAnsi="Helvetica"/>
+          <w:b/>
+        </w:rPr>
+      </w:pPr>
     </w:p>
     <w:p>
       <w:pPr>
-        <w:pStyle w:val="ListParagraph"/>
-        <w:numPr>
-          <w:ilvl w:val="0"/>
-          <w:numId w:val="2"/>
-        </w:numPr>
-        <w:rPr>
-          <w:rFonts w:ascii="Helvetica" w:hAnsi="Helvetica"/>
-        </w:rPr>
-      </w:pPr>
-      <w:r>
-        <w:rPr>
-          <w:rFonts w:ascii="Helvetica" w:hAnsi="Helvetica"/>
-        </w:rPr>
-        <w:t>Had we had different improvements for each level of improvement, the decorator patte</w:t>
-      </w:r>
-      <w:r>
-        <w:rPr>
-          <w:rFonts w:ascii="Helvetica" w:hAnsi="Helvetica"/>
-        </w:rPr>
-        <w:t>rn would have been advantageous</w:t>
+        <w:spacing w:after="60"/>
+        <w:rPr>
+          <w:rFonts w:ascii="Helvetica" w:hAnsi="Helvetica"/>
+          <w:b/>
+        </w:rPr>
+      </w:pPr>
+      <w:r>
+        <w:rPr>
+          <w:rFonts w:ascii="Helvetica" w:hAnsi="Helvetica"/>
+          <w:b/>
+        </w:rPr>
+        <w:t>5.</w:t>
+      </w:r>
+      <w:r>
+        <w:rPr>
+          <w:rFonts w:ascii="Helvetica" w:hAnsi="Helvetica"/>
+          <w:b/>
+        </w:rPr>
+        <w:t xml:space="preserve"> Is the Decorator Pattern a good pattern to use when implementing Improvements? Why or why not?</w:t>
+      </w:r>
+    </w:p>
+    <w:p>
+      <w:pPr>
+        <w:rPr>
+          <w:rFonts w:ascii="Helvetica" w:hAnsi="Helvetica"/>
+        </w:rPr>
+      </w:pPr>
+      <w:r>
+        <w:rPr>
+          <w:rFonts w:ascii="Helvetica" w:hAnsi="Helvetica"/>
+        </w:rPr>
+        <w:tab/>
+      </w:r>
+      <w:r>
+        <w:rPr>
+          <w:rFonts w:ascii="Helvetica" w:hAnsi="Helvetica"/>
+        </w:rPr>
+        <w:t xml:space="preserve">In this circumstance, the Decorator Pattern would </w:t>
+      </w:r>
+      <w:r>
+        <w:rPr>
+          <w:rFonts w:ascii="Helvetica" w:hAnsi="Helvetica"/>
+        </w:rPr>
+        <w:t>not be benefic</w:t>
+      </w:r>
+      <w:r>
+        <w:rPr>
+          <w:rFonts w:ascii="Helvetica" w:hAnsi="Helvetica"/>
+        </w:rPr>
+        <w:t>ial to implement</w:t>
+      </w:r>
+      <w:r>
+        <w:rPr>
+          <w:rFonts w:ascii="Helvetica" w:hAnsi="Helvetica"/>
+        </w:rPr>
+        <w:t>.</w:t>
+      </w:r>
+      <w:r>
+        <w:rPr>
+          <w:rFonts w:ascii="Helvetica" w:hAnsi="Helvetica"/>
+        </w:rPr>
+        <w:t xml:space="preserve"> </w:t>
+      </w:r>
+      <w:r>
+        <w:rPr>
+          <w:rFonts w:ascii="Helvetica" w:hAnsi="Helvetica"/>
+        </w:rPr>
+        <w:t>Although</w:t>
+      </w:r>
+      <w:r>
+        <w:rPr>
+          <w:rFonts w:ascii="Helvetica" w:hAnsi="Helvetica"/>
+        </w:rPr>
+        <w:t xml:space="preserve"> the improvements add functio</w:t>
+      </w:r>
+      <w:r>
+        <w:rPr>
+          <w:rFonts w:ascii="Helvetica" w:hAnsi="Helvetica"/>
+        </w:rPr>
+        <w:t>nality during runtime</w:t>
+      </w:r>
+      <w:r>
+        <w:rPr>
+          <w:rFonts w:ascii="Helvetica" w:hAnsi="Helvetica"/>
+        </w:rPr>
+        <w:t>,</w:t>
+      </w:r>
+      <w:r>
+        <w:rPr>
+          <w:rFonts w:ascii="Helvetica" w:hAnsi="Helvetica"/>
+        </w:rPr>
+        <w:t xml:space="preserve"> which is the reason we implement the Decorator Pattern,</w:t>
+      </w:r>
+      <w:r>
+        <w:rPr>
+          <w:rFonts w:ascii="Helvetica" w:hAnsi="Helvetica"/>
+        </w:rPr>
+        <w:t xml:space="preserve"> </w:t>
+      </w:r>
+      <w:r>
+        <w:rPr>
+          <w:rFonts w:ascii="Helvetica" w:hAnsi="Helvetica"/>
+        </w:rPr>
+        <w:t xml:space="preserve">they are </w:t>
+      </w:r>
+      <w:r>
+        <w:rPr>
+          <w:rFonts w:ascii="Helvetica" w:hAnsi="Helvetica"/>
+        </w:rPr>
+        <w:t xml:space="preserve">only </w:t>
+      </w:r>
+      <w:r>
+        <w:rPr>
+          <w:rFonts w:ascii="Helvetica" w:hAnsi="Helvetica"/>
+        </w:rPr>
+        <w:t>minor</w:t>
+      </w:r>
+      <w:r>
+        <w:rPr>
+          <w:rFonts w:ascii="Helvetica" w:hAnsi="Helvetica"/>
+        </w:rPr>
+        <w:t xml:space="preserve"> changes that are </w:t>
+      </w:r>
+      <w:r>
+        <w:rPr>
+          <w:rFonts w:ascii="Helvetica" w:hAnsi="Helvetica"/>
+        </w:rPr>
+        <w:t xml:space="preserve">more </w:t>
+      </w:r>
+      <w:r>
+        <w:rPr>
+          <w:rFonts w:ascii="Helvetica" w:hAnsi="Helvetica"/>
+        </w:rPr>
+        <w:t xml:space="preserve">simple to implement without </w:t>
+      </w:r>
+      <w:r>
+        <w:rPr>
+          <w:rFonts w:ascii="Helvetica" w:hAnsi="Helvetica"/>
+        </w:rPr>
+        <w:t>it</w:t>
+      </w:r>
+      <w:r>
+        <w:rPr>
+          <w:rFonts w:ascii="Helvetica" w:hAnsi="Helvetica"/>
+        </w:rPr>
+        <w:t>.</w:t>
+      </w:r>
+      <w:r>
+        <w:rPr>
+          <w:rFonts w:ascii="Helvetica" w:hAnsi="Helvetica"/>
+        </w:rPr>
+        <w:t xml:space="preserve"> </w:t>
+      </w:r>
+      <w:r>
+        <w:rPr>
+          <w:rFonts w:ascii="Helvetica" w:hAnsi="Helvetica"/>
+        </w:rPr>
+        <w:t xml:space="preserve">In order to implement improvements and change the necessary functionality, </w:t>
+      </w:r>
+      <w:r>
+        <w:rPr>
+          <w:rFonts w:ascii="Helvetica" w:hAnsi="Helvetica"/>
+        </w:rPr>
+        <w:t>it would suffice to use</w:t>
+      </w:r>
+      <w:r>
+        <w:rPr>
+          <w:rFonts w:ascii="Helvetica" w:hAnsi="Helvetica"/>
+        </w:rPr>
+        <w:t xml:space="preserve"> counter for the number of improvements for each academic building. </w:t>
+      </w:r>
+      <w:r>
+        <w:rPr>
+          <w:rFonts w:ascii="Helvetica" w:hAnsi="Helvetica"/>
+        </w:rPr>
+        <w:t>With a counter, we can easil</w:t>
+      </w:r>
+      <w:r>
+        <w:rPr>
+          <w:rFonts w:ascii="Helvetica" w:hAnsi="Helvetica"/>
+        </w:rPr>
+        <w:t xml:space="preserve">y change the tuition amount for a building by using an array for tuition, and the number of improvements as </w:t>
+      </w:r>
+      <w:r>
+        <w:rPr>
+          <w:rFonts w:ascii="Helvetica" w:hAnsi="Helvetica"/>
+        </w:rPr>
+        <w:t>the index. We will also be able to change the number of improvements in the visual imp</w:t>
+      </w:r>
+      <w:r>
+        <w:rPr>
+          <w:rFonts w:ascii="Helvetica" w:hAnsi="Helvetica"/>
+        </w:rPr>
+        <w:t>lementation with only a counter, and adding an additional ‘I’ for each improvement.</w:t>
+      </w:r>
+      <w:r>
+        <w:rPr>
+          <w:rFonts w:ascii="Helvetica" w:hAnsi="Helvetica"/>
+        </w:rPr>
+        <w:t xml:space="preserve"> </w:t>
+      </w:r>
+      <w:r>
+        <w:rPr>
+          <w:rFonts w:ascii="Helvetica" w:hAnsi="Helvetica"/>
+        </w:rPr>
+        <w:t>For these reasons, the Decorator Pattern is not needed for an effective implementation of improvements.</w:t>
       </w:r>
     </w:p>
     <w:sectPr>

</xml_diff>